<commit_message>
Wrote assignment report. Need to write README and figure out to display test names so that is shows all are passing with a screenshot.
</commit_message>
<xml_diff>
--- a/deliverable02/CS1632-Deliverable02-ADP59_CitySim9003.docx
+++ b/deliverable02/CS1632-Deliverable02-ADP59_CitySim9003.docx
@@ -21,7 +21,7 @@
           <w:sz w:val="144"/>
           <w:szCs w:val="144"/>
         </w:rPr>
-        <w:t>P</w:t>
+        <w:t>CITY SIM</w:t>
       </w:r>
       <w:r>
         <w:rPr>
@@ -29,7 +29,7 @@
           <w:sz w:val="144"/>
           <w:szCs w:val="144"/>
         </w:rPr>
-        <w:t>ROFESSOR</w:t>
+        <w:t xml:space="preserve"> </w:t>
       </w:r>
       <w:r>
         <w:rPr>
@@ -37,15 +37,53 @@
           <w:sz w:val="144"/>
           <w:szCs w:val="144"/>
         </w:rPr>
-        <w:t xml:space="preserve"> W</w:t>
-      </w:r>
-      <w:r>
-        <w:rPr>
-          <w:b/>
-          <w:sz w:val="144"/>
-          <w:szCs w:val="144"/>
-        </w:rPr>
-        <w:t>UMPUS</w:t>
+        <w:t>9003</w:t>
+      </w:r>
+    </w:p>
+    <w:p/>
+    <w:p/>
+    <w:p/>
+    <w:p/>
+    <w:p/>
+    <w:p/>
+    <w:p>
+      <w:pPr>
+        <w:ind w:left="720" w:hanging="720"/>
+        <w:jc w:val="center"/>
+        <w:rPr>
+          <w:sz w:val="56"/>
+          <w:szCs w:val="56"/>
+        </w:rPr>
+      </w:pPr>
+      <w:r>
+        <w:rPr>
+          <w:sz w:val="56"/>
+          <w:szCs w:val="56"/>
+        </w:rPr>
+        <w:t>CS 1632 – DELIVERABLE 2</w:t>
+      </w:r>
+      <w:r>
+        <w:rPr>
+          <w:sz w:val="56"/>
+          <w:szCs w:val="56"/>
+        </w:rPr>
+        <w:t>:</w:t>
+      </w:r>
+    </w:p>
+    <w:p>
+      <w:pPr>
+        <w:jc w:val="center"/>
+        <w:rPr>
+          <w:sz w:val="56"/>
+          <w:szCs w:val="56"/>
+        </w:rPr>
+      </w:pPr>
+      <w:r>
+        <w:rPr>
+          <w:sz w:val="56"/>
+          <w:szCs w:val="56"/>
+        </w:rPr>
+        <w:t>Unit Testing CitySim9003</w:t>
       </w:r>
     </w:p>
     <w:p/>
@@ -55,48 +93,6 @@
     <w:p/>
     <w:p/>
     <w:p/>
-    <w:p/>
-    <w:p>
-      <w:pPr>
-        <w:jc w:val="center"/>
-        <w:rPr>
-          <w:sz w:val="56"/>
-          <w:szCs w:val="56"/>
-        </w:rPr>
-      </w:pPr>
-      <w:r>
-        <w:rPr>
-          <w:sz w:val="56"/>
-          <w:szCs w:val="56"/>
-        </w:rPr>
-        <w:t>CS 1632 – Deliverable 1:</w:t>
-      </w:r>
-    </w:p>
-    <w:p>
-      <w:pPr>
-        <w:jc w:val="center"/>
-        <w:rPr>
-          <w:sz w:val="56"/>
-          <w:szCs w:val="56"/>
-        </w:rPr>
-      </w:pPr>
-      <w:r>
-        <w:rPr>
-          <w:sz w:val="56"/>
-          <w:szCs w:val="56"/>
-        </w:rPr>
-        <w:t>Test Plan and Traceability Matrix</w:t>
-      </w:r>
-    </w:p>
-    <w:p/>
-    <w:p/>
-    <w:p/>
-    <w:p/>
-    <w:p/>
-    <w:p/>
-    <w:p/>
-    <w:p/>
-    <w:p/>
     <w:p>
       <w:pPr>
         <w:jc w:val="center"/>
@@ -110,7 +106,14 @@
           <w:sz w:val="36"/>
           <w:szCs w:val="36"/>
         </w:rPr>
-        <w:t>Group Members:</w:t>
+        <w:t>Author</w:t>
+      </w:r>
+      <w:r>
+        <w:rPr>
+          <w:sz w:val="36"/>
+          <w:szCs w:val="36"/>
+        </w:rPr>
+        <w:t>:</w:t>
       </w:r>
     </w:p>
     <w:p>
@@ -154,27 +157,49 @@
           <w:szCs w:val="36"/>
         </w:rPr>
       </w:pPr>
-      <w:r>
+    </w:p>
+    <w:p>
+      <w:pPr>
+        <w:jc w:val="center"/>
         <w:rPr>
           <w:sz w:val="36"/>
           <w:szCs w:val="36"/>
         </w:rPr>
-        <w:t>Brandon Hedges</w:t>
-      </w:r>
-      <w:r>
+      </w:pPr>
+    </w:p>
+    <w:p>
+      <w:pPr>
+        <w:jc w:val="center"/>
         <w:rPr>
           <w:sz w:val="36"/>
           <w:szCs w:val="36"/>
         </w:rPr>
-        <w:t xml:space="preserve">  </w:t>
-      </w:r>
+      </w:pPr>
+      <w:proofErr w:type="spellStart"/>
       <w:r>
         <w:rPr>
           <w:sz w:val="36"/>
           <w:szCs w:val="36"/>
         </w:rPr>
-        <w:t xml:space="preserve"> (</w:t>
-      </w:r>
+        <w:t>Github</w:t>
+      </w:r>
+      <w:proofErr w:type="spellEnd"/>
+      <w:r>
+        <w:rPr>
+          <w:sz w:val="36"/>
+          <w:szCs w:val="36"/>
+        </w:rPr>
+        <w:t xml:space="preserve"> URL:</w:t>
+      </w:r>
+    </w:p>
+    <w:p>
+      <w:pPr>
+        <w:ind w:left="720" w:firstLine="720"/>
+        <w:rPr>
+          <w:sz w:val="36"/>
+          <w:szCs w:val="36"/>
+        </w:rPr>
+      </w:pPr>
       <w:hyperlink r:id="rId10" w:history="1">
         <w:r>
           <w:rPr>
@@ -182,7 +207,7 @@
             <w:sz w:val="36"/>
             <w:szCs w:val="36"/>
           </w:rPr>
-          <w:t>bjh86@pitt.edu</w:t>
+          <w:t>https://github.com/adpoe/CitySim9003</w:t>
         </w:r>
       </w:hyperlink>
       <w:r>
@@ -190,46 +215,15 @@
           <w:sz w:val="36"/>
           <w:szCs w:val="36"/>
         </w:rPr>
-        <w:t>)</w:t>
+        <w:t xml:space="preserve"> </w:t>
       </w:r>
     </w:p>
-    <w:p/>
-    <w:p/>
-    <w:p/>
-    <w:p/>
     <w:p>
       <w:pPr>
         <w:jc w:val="center"/>
         <w:rPr>
-          <w:b/>
           <w:sz w:val="36"/>
           <w:szCs w:val="36"/>
-        </w:rPr>
-      </w:pPr>
-      <w:r>
-        <w:rPr>
-          <w:b/>
-          <w:sz w:val="36"/>
-          <w:szCs w:val="36"/>
-        </w:rPr>
-        <w:t>INT</w:t>
-      </w:r>
-      <w:r>
-        <w:rPr>
-          <w:b/>
-          <w:sz w:val="36"/>
-          <w:szCs w:val="36"/>
-        </w:rPr>
-        <w:t>RODUCTION</w:t>
-      </w:r>
-    </w:p>
-    <w:p>
-      <w:pPr>
-        <w:jc w:val="center"/>
-        <w:rPr>
-          <w:b/>
-          <w:sz w:val="32"/>
-          <w:szCs w:val="32"/>
         </w:rPr>
       </w:pPr>
     </w:p>
@@ -242,155 +236,19 @@
         <w:rPr>
           <w:rFonts w:ascii="Helvetica" w:hAnsi="Helvetica"/>
           <w:color w:val="444444"/>
-          <w:sz w:val="29"/>
-          <w:szCs w:val="29"/>
-        </w:rPr>
-      </w:pPr>
-      <w:r>
-        <w:rPr>
-          <w:rFonts w:ascii="Helvetica" w:hAnsi="Helvetica"/>
-          <w:color w:val="444444"/>
-          <w:sz w:val="29"/>
-          <w:szCs w:val="29"/>
-        </w:rPr>
-        <w:t xml:space="preserve">Our chief concern while testing </w:t>
-      </w:r>
-      <w:proofErr w:type="spellStart"/>
-      <w:r>
-        <w:rPr>
-          <w:rFonts w:ascii="Helvetica" w:hAnsi="Helvetica"/>
-          <w:color w:val="444444"/>
-          <w:sz w:val="29"/>
-          <w:szCs w:val="29"/>
-        </w:rPr>
-        <w:t>Profesor</w:t>
-      </w:r>
-      <w:proofErr w:type="spellEnd"/>
-      <w:r>
-        <w:rPr>
-          <w:rFonts w:ascii="Helvetica" w:hAnsi="Helvetica"/>
-          <w:color w:val="444444"/>
-          <w:sz w:val="29"/>
-          <w:szCs w:val="29"/>
-        </w:rPr>
-        <w:t xml:space="preserve"> </w:t>
-      </w:r>
-      <w:proofErr w:type="spellStart"/>
-      <w:r>
-        <w:rPr>
-          <w:rFonts w:ascii="Helvetica" w:hAnsi="Helvetica"/>
-          <w:color w:val="444444"/>
-          <w:sz w:val="29"/>
-          <w:szCs w:val="29"/>
-        </w:rPr>
-        <w:t>Wumpus</w:t>
-      </w:r>
-      <w:proofErr w:type="spellEnd"/>
-      <w:r>
-        <w:rPr>
-          <w:rFonts w:ascii="Helvetica" w:hAnsi="Helvetica"/>
-          <w:color w:val="444444"/>
-          <w:sz w:val="29"/>
-          <w:szCs w:val="29"/>
-        </w:rPr>
-        <w:t xml:space="preserve"> was that we </w:t>
-      </w:r>
-      <w:r>
-        <w:rPr>
-          <w:rFonts w:ascii="Helvetica" w:hAnsi="Helvetica"/>
-          <w:color w:val="444444"/>
-          <w:sz w:val="29"/>
-          <w:szCs w:val="29"/>
-        </w:rPr>
-        <w:t>would</w:t>
-      </w:r>
-      <w:r>
-        <w:rPr>
-          <w:rFonts w:ascii="Helvetica" w:hAnsi="Helvetica"/>
-          <w:color w:val="444444"/>
-          <w:sz w:val="29"/>
-          <w:szCs w:val="29"/>
-        </w:rPr>
-        <w:t xml:space="preserve"> </w:t>
-      </w:r>
-      <w:r>
-        <w:rPr>
-          <w:rFonts w:ascii="Helvetica" w:hAnsi="Helvetica"/>
-          <w:i/>
-          <w:color w:val="444444"/>
-          <w:sz w:val="29"/>
-          <w:szCs w:val="29"/>
-        </w:rPr>
-        <w:t xml:space="preserve">only </w:t>
-      </w:r>
-      <w:r>
-        <w:rPr>
-          <w:rFonts w:ascii="Helvetica" w:hAnsi="Helvetica"/>
-          <w:color w:val="444444"/>
-          <w:sz w:val="29"/>
-          <w:szCs w:val="29"/>
-        </w:rPr>
-        <w:t xml:space="preserve">be able to do </w:t>
-      </w:r>
-      <w:proofErr w:type="gramStart"/>
-      <w:r>
-        <w:rPr>
-          <w:rFonts w:ascii="Helvetica" w:hAnsi="Helvetica"/>
-          <w:color w:val="444444"/>
-          <w:sz w:val="29"/>
-          <w:szCs w:val="29"/>
-        </w:rPr>
-        <w:t>black-box</w:t>
-      </w:r>
-      <w:proofErr w:type="gramEnd"/>
-      <w:r>
-        <w:rPr>
-          <w:rFonts w:ascii="Helvetica" w:hAnsi="Helvetica"/>
-          <w:color w:val="444444"/>
-          <w:sz w:val="29"/>
-          <w:szCs w:val="29"/>
-        </w:rPr>
-        <w:t xml:space="preserve"> testing, given that we did not have access to any of the source code, or knowledge of the program’s internals. Despite this concern, </w:t>
-      </w:r>
-      <w:proofErr w:type="gramStart"/>
-      <w:r>
-        <w:rPr>
-          <w:rFonts w:ascii="Helvetica" w:hAnsi="Helvetica"/>
-          <w:color w:val="444444"/>
-          <w:sz w:val="29"/>
-          <w:szCs w:val="29"/>
-        </w:rPr>
-        <w:t>black-box</w:t>
-      </w:r>
-      <w:proofErr w:type="gramEnd"/>
-      <w:r>
-        <w:rPr>
-          <w:rFonts w:ascii="Helvetica" w:hAnsi="Helvetica"/>
-          <w:color w:val="444444"/>
-          <w:sz w:val="29"/>
-          <w:szCs w:val="29"/>
-        </w:rPr>
-        <w:t xml:space="preserve"> testing a game like Professor </w:t>
-      </w:r>
-      <w:proofErr w:type="spellStart"/>
-      <w:r>
-        <w:rPr>
-          <w:rFonts w:ascii="Helvetica" w:hAnsi="Helvetica"/>
-          <w:color w:val="444444"/>
-          <w:sz w:val="29"/>
-          <w:szCs w:val="29"/>
-        </w:rPr>
-        <w:t>Wumpus</w:t>
-      </w:r>
-      <w:proofErr w:type="spellEnd"/>
-      <w:r>
-        <w:rPr>
-          <w:rFonts w:ascii="Helvetica" w:hAnsi="Helvetica"/>
-          <w:color w:val="444444"/>
-          <w:sz w:val="29"/>
-          <w:szCs w:val="29"/>
-        </w:rPr>
-        <w:t xml:space="preserve"> proved beneficial, because—as testers—we were able to experience the game exactly as end users would. And so, we were able to find defects naturally, in many of the same situations a real client would, rather than constructed cases based on our own knowledge of the code base.</w:t>
+          <w:sz w:val="24"/>
+          <w:szCs w:val="24"/>
+        </w:rPr>
+      </w:pPr>
+      <w:r>
+        <w:rPr>
+          <w:rFonts w:ascii="Helvetica" w:hAnsi="Helvetica"/>
+          <w:color w:val="444444"/>
+          <w:sz w:val="24"/>
+          <w:szCs w:val="24"/>
+        </w:rPr>
+        <w:lastRenderedPageBreak/>
+        <w:t xml:space="preserve">For our second deliverable in CS1632, we were asked to write code and tests for a program called CitySim9003, given only its formal requirements list.  </w:t>
       </w:r>
     </w:p>
     <w:p>
@@ -402,38 +260,83 @@
         <w:rPr>
           <w:rFonts w:ascii="Helvetica" w:hAnsi="Helvetica"/>
           <w:color w:val="444444"/>
-          <w:sz w:val="29"/>
-          <w:szCs w:val="29"/>
-        </w:rPr>
-      </w:pPr>
-      <w:r>
-        <w:rPr>
-          <w:rFonts w:ascii="Helvetica" w:hAnsi="Helvetica"/>
-          <w:color w:val="444444"/>
-          <w:sz w:val="29"/>
-          <w:szCs w:val="29"/>
-        </w:rPr>
-        <w:t xml:space="preserve">Put another way: testing Professor </w:t>
-      </w:r>
-      <w:proofErr w:type="spellStart"/>
-      <w:r>
-        <w:rPr>
-          <w:rFonts w:ascii="Helvetica" w:hAnsi="Helvetica"/>
-          <w:color w:val="444444"/>
-          <w:sz w:val="29"/>
-          <w:szCs w:val="29"/>
-        </w:rPr>
-        <w:t>Wumpus</w:t>
-      </w:r>
-      <w:proofErr w:type="spellEnd"/>
-      <w:r>
-        <w:rPr>
-          <w:rFonts w:ascii="Helvetica" w:hAnsi="Helvetica"/>
-          <w:color w:val="444444"/>
-          <w:sz w:val="29"/>
-          <w:szCs w:val="29"/>
-        </w:rPr>
-        <w:t xml:space="preserve"> without any knowledge of the how it was made was a challenging, but useful, exercise because we were not incentivized to avoid—or attack—any particular areas of the requirements based on our knowledge of the system. The process was much more natural. </w:t>
+          <w:sz w:val="24"/>
+          <w:szCs w:val="24"/>
+        </w:rPr>
+      </w:pPr>
+      <w:r>
+        <w:rPr>
+          <w:rFonts w:ascii="Helvetica" w:hAnsi="Helvetica"/>
+          <w:color w:val="444444"/>
+          <w:sz w:val="24"/>
+          <w:szCs w:val="24"/>
+        </w:rPr>
+        <w:t>Concretely, C</w:t>
+      </w:r>
+      <w:r>
+        <w:rPr>
+          <w:rFonts w:ascii="Helvetica" w:hAnsi="Helvetica"/>
+          <w:color w:val="444444"/>
+          <w:sz w:val="24"/>
+          <w:szCs w:val="24"/>
+        </w:rPr>
+        <w:t xml:space="preserve">itySim9003 is a simulation program that details the actions of a driver moving through a small city (roughly modeled on Pittsburgh), until the </w:t>
+      </w:r>
+      <w:proofErr w:type="gramStart"/>
+      <w:r>
+        <w:rPr>
+          <w:rFonts w:ascii="Helvetica" w:hAnsi="Helvetica"/>
+          <w:color w:val="444444"/>
+          <w:sz w:val="24"/>
+          <w:szCs w:val="24"/>
+        </w:rPr>
+        <w:t>driver</w:t>
+      </w:r>
+      <w:proofErr w:type="gramEnd"/>
+      <w:r>
+        <w:rPr>
+          <w:rFonts w:ascii="Helvetica" w:hAnsi="Helvetica"/>
+          <w:color w:val="444444"/>
+          <w:sz w:val="24"/>
+          <w:szCs w:val="24"/>
+        </w:rPr>
+        <w:t xml:space="preserve"> leaves the area. When the driver leaves the city we’ve modeled, we output how many cups of coffee she has </w:t>
+      </w:r>
+      <w:r>
+        <w:rPr>
+          <w:rFonts w:ascii="Helvetica" w:hAnsi="Helvetica"/>
+          <w:color w:val="444444"/>
+          <w:sz w:val="24"/>
+          <w:szCs w:val="24"/>
+        </w:rPr>
+        <w:t xml:space="preserve">consumed, based on how many times her car </w:t>
+      </w:r>
+      <w:r>
+        <w:rPr>
+          <w:rFonts w:ascii="Helvetica" w:hAnsi="Helvetica"/>
+          <w:color w:val="444444"/>
+          <w:sz w:val="24"/>
+          <w:szCs w:val="24"/>
+        </w:rPr>
+        <w:t xml:space="preserve">has </w:t>
+      </w:r>
+      <w:r>
+        <w:rPr>
+          <w:rFonts w:ascii="Helvetica" w:hAnsi="Helvetica"/>
+          <w:color w:val="444444"/>
+          <w:sz w:val="24"/>
+          <w:szCs w:val="24"/>
+        </w:rPr>
+        <w:t>stopped at the location named “Coffee.”</w:t>
+      </w:r>
+      <w:r>
+        <w:rPr>
+          <w:rFonts w:ascii="Helvetica" w:hAnsi="Helvetica"/>
+          <w:color w:val="444444"/>
+          <w:sz w:val="24"/>
+          <w:szCs w:val="24"/>
+        </w:rPr>
+        <w:t xml:space="preserve"> </w:t>
       </w:r>
     </w:p>
     <w:p>
@@ -445,269 +348,45 @@
         <w:rPr>
           <w:rFonts w:ascii="Helvetica" w:hAnsi="Helvetica"/>
           <w:color w:val="444444"/>
-          <w:sz w:val="29"/>
-          <w:szCs w:val="29"/>
-        </w:rPr>
-      </w:pPr>
-      <w:r>
-        <w:rPr>
-          <w:rFonts w:ascii="Helvetica" w:hAnsi="Helvetica"/>
-          <w:color w:val="444444"/>
-          <w:sz w:val="29"/>
-          <w:szCs w:val="29"/>
-        </w:rPr>
-        <w:t>Having said that, t</w:t>
-      </w:r>
-      <w:r>
-        <w:rPr>
-          <w:rFonts w:ascii="Helvetica" w:hAnsi="Helvetica"/>
-          <w:color w:val="444444"/>
-          <w:sz w:val="29"/>
-          <w:szCs w:val="29"/>
-        </w:rPr>
-        <w:t>esting</w:t>
-      </w:r>
-      <w:r>
-        <w:rPr>
-          <w:rFonts w:ascii="Helvetica" w:hAnsi="Helvetica"/>
-          <w:color w:val="444444"/>
-          <w:sz w:val="29"/>
-          <w:szCs w:val="29"/>
-        </w:rPr>
-        <w:t xml:space="preserve"> Professor </w:t>
-      </w:r>
-      <w:proofErr w:type="spellStart"/>
-      <w:r>
-        <w:rPr>
-          <w:rFonts w:ascii="Helvetica" w:hAnsi="Helvetica"/>
-          <w:color w:val="444444"/>
-          <w:sz w:val="29"/>
-          <w:szCs w:val="29"/>
-        </w:rPr>
-        <w:t>Wumpus</w:t>
-      </w:r>
-      <w:proofErr w:type="spellEnd"/>
-      <w:r>
-        <w:rPr>
-          <w:rFonts w:ascii="Helvetica" w:hAnsi="Helvetica"/>
-          <w:color w:val="444444"/>
-          <w:sz w:val="29"/>
-          <w:szCs w:val="29"/>
-        </w:rPr>
-        <w:t xml:space="preserve"> was a mixed bag</w:t>
-      </w:r>
-      <w:r>
-        <w:rPr>
-          <w:rFonts w:ascii="Helvetica" w:hAnsi="Helvetica"/>
-          <w:color w:val="444444"/>
-          <w:sz w:val="29"/>
-          <w:szCs w:val="29"/>
-        </w:rPr>
-        <w:t xml:space="preserve">, with </w:t>
-      </w:r>
-      <w:r>
-        <w:rPr>
-          <w:rFonts w:ascii="Helvetica" w:hAnsi="Helvetica"/>
-          <w:color w:val="444444"/>
-          <w:sz w:val="29"/>
-          <w:szCs w:val="29"/>
-        </w:rPr>
-        <w:t>requirements that ranged from</w:t>
-      </w:r>
-      <w:r>
-        <w:rPr>
-          <w:rFonts w:ascii="Helvetica" w:hAnsi="Helvetica"/>
-          <w:color w:val="444444"/>
-          <w:sz w:val="29"/>
-          <w:szCs w:val="29"/>
-        </w:rPr>
-        <w:t xml:space="preserve"> mildly to</w:t>
-      </w:r>
-      <w:r>
-        <w:rPr>
-          <w:rFonts w:ascii="Helvetica" w:hAnsi="Helvetica"/>
-          <w:color w:val="444444"/>
-          <w:sz w:val="29"/>
-          <w:szCs w:val="29"/>
-        </w:rPr>
-        <w:t xml:space="preserve"> very difficult to test. </w:t>
-      </w:r>
-      <w:r>
-        <w:rPr>
-          <w:rFonts w:ascii="Helvetica" w:hAnsi="Helvetica"/>
-          <w:color w:val="444444"/>
-          <w:sz w:val="29"/>
-          <w:szCs w:val="29"/>
-        </w:rPr>
-        <w:t>Moreover, black-box testing was especially</w:t>
-      </w:r>
-      <w:r>
-        <w:rPr>
-          <w:rFonts w:ascii="Helvetica" w:hAnsi="Helvetica"/>
-          <w:color w:val="444444"/>
-          <w:sz w:val="29"/>
-          <w:szCs w:val="29"/>
-        </w:rPr>
-        <w:t xml:space="preserve"> challenging for several of the game’s </w:t>
-      </w:r>
-      <w:r>
-        <w:rPr>
-          <w:rFonts w:ascii="Helvetica" w:hAnsi="Helvetica"/>
-          <w:color w:val="444444"/>
-          <w:sz w:val="29"/>
-          <w:szCs w:val="29"/>
-        </w:rPr>
-        <w:t>requirements</w:t>
-      </w:r>
-      <w:r>
-        <w:rPr>
-          <w:rFonts w:ascii="Helvetica" w:hAnsi="Helvetica"/>
-          <w:color w:val="444444"/>
-          <w:sz w:val="29"/>
-          <w:szCs w:val="29"/>
-        </w:rPr>
-        <w:t xml:space="preserve"> that depended on either </w:t>
-      </w:r>
-      <w:r>
-        <w:rPr>
-          <w:rFonts w:ascii="Helvetica" w:hAnsi="Helvetica"/>
-          <w:b/>
-          <w:color w:val="444444"/>
-          <w:sz w:val="29"/>
-          <w:szCs w:val="29"/>
-        </w:rPr>
-        <w:t>a)</w:t>
-      </w:r>
-      <w:r>
-        <w:rPr>
-          <w:rFonts w:ascii="Helvetica" w:hAnsi="Helvetica"/>
-          <w:color w:val="444444"/>
-          <w:sz w:val="29"/>
-          <w:szCs w:val="29"/>
-        </w:rPr>
-        <w:t xml:space="preserve"> randomness, or </w:t>
-      </w:r>
-      <w:r>
-        <w:rPr>
-          <w:rFonts w:ascii="Helvetica" w:hAnsi="Helvetica"/>
-          <w:b/>
-          <w:color w:val="444444"/>
-          <w:sz w:val="29"/>
-          <w:szCs w:val="29"/>
-        </w:rPr>
-        <w:t>b)</w:t>
-      </w:r>
-      <w:r>
-        <w:rPr>
-          <w:rFonts w:ascii="Helvetica" w:hAnsi="Helvetica"/>
-          <w:color w:val="444444"/>
-          <w:sz w:val="29"/>
-          <w:szCs w:val="29"/>
-        </w:rPr>
-        <w:t xml:space="preserve"> knowledge of where game characters or items may be at any given time</w:t>
-      </w:r>
-      <w:r>
-        <w:rPr>
-          <w:rFonts w:ascii="Helvetica" w:hAnsi="Helvetica"/>
-          <w:color w:val="444444"/>
-          <w:sz w:val="29"/>
-          <w:szCs w:val="29"/>
-        </w:rPr>
-        <w:t>.</w:t>
-      </w:r>
-      <w:r>
-        <w:rPr>
-          <w:rFonts w:ascii="Helvetica" w:hAnsi="Helvetica"/>
-          <w:color w:val="444444"/>
-          <w:sz w:val="29"/>
-          <w:szCs w:val="29"/>
-        </w:rPr>
-        <w:t xml:space="preserve"> </w:t>
-      </w:r>
-      <w:r>
-        <w:rPr>
-          <w:rFonts w:ascii="Helvetica" w:hAnsi="Helvetica"/>
-          <w:color w:val="444444"/>
-          <w:sz w:val="29"/>
-          <w:szCs w:val="29"/>
-        </w:rPr>
-        <w:t xml:space="preserve">Thus, while </w:t>
-      </w:r>
-      <w:proofErr w:type="gramStart"/>
-      <w:r>
-        <w:rPr>
-          <w:rFonts w:ascii="Helvetica" w:hAnsi="Helvetica"/>
-          <w:color w:val="444444"/>
-          <w:sz w:val="29"/>
-          <w:szCs w:val="29"/>
-        </w:rPr>
-        <w:t>black-box</w:t>
-      </w:r>
-      <w:proofErr w:type="gramEnd"/>
-      <w:r>
-        <w:rPr>
-          <w:rFonts w:ascii="Helvetica" w:hAnsi="Helvetica"/>
-          <w:color w:val="444444"/>
-          <w:sz w:val="29"/>
-          <w:szCs w:val="29"/>
-        </w:rPr>
-        <w:t xml:space="preserve"> </w:t>
-      </w:r>
-      <w:r>
-        <w:rPr>
-          <w:rFonts w:ascii="Helvetica" w:hAnsi="Helvetica"/>
-          <w:color w:val="444444"/>
-          <w:sz w:val="29"/>
-          <w:szCs w:val="29"/>
-        </w:rPr>
-        <w:t xml:space="preserve">testing Professor </w:t>
-      </w:r>
-      <w:proofErr w:type="spellStart"/>
-      <w:r>
-        <w:rPr>
-          <w:rFonts w:ascii="Helvetica" w:hAnsi="Helvetica"/>
-          <w:color w:val="444444"/>
-          <w:sz w:val="29"/>
-          <w:szCs w:val="29"/>
-        </w:rPr>
-        <w:t>Wumpus</w:t>
-      </w:r>
-      <w:proofErr w:type="spellEnd"/>
-      <w:r>
-        <w:rPr>
-          <w:rFonts w:ascii="Helvetica" w:hAnsi="Helvetica"/>
-          <w:color w:val="444444"/>
-          <w:sz w:val="29"/>
-          <w:szCs w:val="29"/>
-        </w:rPr>
-        <w:t>, had necessarily relied only</w:t>
-      </w:r>
-      <w:r>
-        <w:rPr>
-          <w:rFonts w:ascii="Helvetica" w:hAnsi="Helvetica"/>
-          <w:color w:val="444444"/>
-          <w:sz w:val="29"/>
-          <w:szCs w:val="29"/>
-        </w:rPr>
-        <w:t xml:space="preserve"> on what was printed to the console, which itself could be inaccurate</w:t>
-      </w:r>
-      <w:r>
-        <w:rPr>
-          <w:rFonts w:ascii="Helvetica" w:hAnsi="Helvetica"/>
-          <w:color w:val="444444"/>
-          <w:sz w:val="29"/>
-          <w:szCs w:val="29"/>
-        </w:rPr>
-        <w:t xml:space="preserve"> (I.e. – itself subject to defects)</w:t>
-      </w:r>
-      <w:r>
-        <w:rPr>
-          <w:rFonts w:ascii="Helvetica" w:hAnsi="Helvetica"/>
-          <w:color w:val="444444"/>
-          <w:sz w:val="29"/>
-          <w:szCs w:val="29"/>
-        </w:rPr>
-        <w:t>.</w:t>
+          <w:sz w:val="24"/>
+          <w:szCs w:val="24"/>
+        </w:rPr>
+      </w:pPr>
+      <w:r>
+        <w:rPr>
+          <w:rFonts w:ascii="Helvetica" w:hAnsi="Helvetica"/>
+          <w:color w:val="444444"/>
+          <w:sz w:val="24"/>
+          <w:szCs w:val="24"/>
+        </w:rPr>
+        <w:t xml:space="preserve">The program works using Java’s Random Number Generator (RNG), and the RNG is seeded using an Integer </w:t>
+      </w:r>
+      <w:r>
+        <w:rPr>
+          <w:rFonts w:ascii="Helvetica" w:hAnsi="Helvetica"/>
+          <w:color w:val="444444"/>
+          <w:sz w:val="24"/>
+          <w:szCs w:val="24"/>
+        </w:rPr>
+        <w:t>t</w:t>
+      </w:r>
+      <w:r>
+        <w:rPr>
+          <w:rFonts w:ascii="Helvetica" w:hAnsi="Helvetica"/>
+          <w:color w:val="444444"/>
+          <w:sz w:val="24"/>
+          <w:szCs w:val="24"/>
+        </w:rPr>
+        <w:t>hat the user has p</w:t>
+      </w:r>
+      <w:r>
+        <w:rPr>
+          <w:rFonts w:ascii="Helvetica" w:hAnsi="Helvetica"/>
+          <w:color w:val="444444"/>
+          <w:sz w:val="24"/>
+          <w:szCs w:val="24"/>
+        </w:rPr>
+        <w:t>assed in via the command line.</w:t>
       </w:r>
     </w:p>
     <w:p>
@@ -715,185 +394,69 @@
         <w:pStyle w:val="NormalWeb"/>
         <w:shd w:val="clear" w:color="auto" w:fill="FFFFFF"/>
         <w:spacing w:before="0" w:beforeAutospacing="0" w:after="264" w:afterAutospacing="0" w:line="493" w:lineRule="atLeast"/>
-        <w:rPr>
-          <w:rFonts w:ascii="Helvetica" w:hAnsi="Helvetica"/>
-          <w:color w:val="444444"/>
-          <w:sz w:val="29"/>
-          <w:szCs w:val="29"/>
-        </w:rPr>
-      </w:pPr>
-      <w:r>
-        <w:rPr>
-          <w:rFonts w:ascii="Helvetica" w:hAnsi="Helvetica"/>
-          <w:color w:val="444444"/>
-          <w:sz w:val="29"/>
-          <w:szCs w:val="29"/>
-        </w:rPr>
-        <w:lastRenderedPageBreak/>
-        <w:tab/>
-        <w:t>One of the most difficult requirements</w:t>
-      </w:r>
-      <w:r>
-        <w:rPr>
-          <w:rFonts w:ascii="Helvetica" w:hAnsi="Helvetica"/>
-          <w:color w:val="444444"/>
-          <w:sz w:val="29"/>
-          <w:szCs w:val="29"/>
-        </w:rPr>
-        <w:t xml:space="preserve"> to test was </w:t>
-      </w:r>
-      <w:r>
-        <w:rPr>
-          <w:rFonts w:ascii="Helvetica" w:hAnsi="Helvetica"/>
-          <w:color w:val="444444"/>
-          <w:sz w:val="29"/>
-          <w:szCs w:val="29"/>
-        </w:rPr>
-        <w:t>that the print statement</w:t>
-      </w:r>
-      <w:r>
-        <w:rPr>
-          <w:rFonts w:ascii="Helvetica" w:hAnsi="Helvetica"/>
-          <w:color w:val="444444"/>
-          <w:sz w:val="29"/>
-          <w:szCs w:val="29"/>
-        </w:rPr>
-        <w:t xml:space="preserve"> </w:t>
-      </w:r>
-      <w:r>
-        <w:rPr>
-          <w:rFonts w:ascii="Helvetica" w:hAnsi="Helvetica"/>
-          <w:color w:val="444444"/>
-          <w:sz w:val="29"/>
-          <w:szCs w:val="29"/>
-        </w:rPr>
-        <w:t>indicated that the TA was</w:t>
-      </w:r>
-      <w:r>
-        <w:rPr>
-          <w:rFonts w:ascii="Helvetica" w:hAnsi="Helvetica"/>
-          <w:color w:val="444444"/>
-          <w:sz w:val="29"/>
-          <w:szCs w:val="29"/>
-        </w:rPr>
-        <w:t xml:space="preserve"> </w:t>
-      </w:r>
-      <w:r>
-        <w:rPr>
-          <w:rFonts w:ascii="Helvetica" w:hAnsi="Helvetica"/>
-          <w:color w:val="444444"/>
-          <w:sz w:val="29"/>
-          <w:szCs w:val="29"/>
-        </w:rPr>
-        <w:t xml:space="preserve">would be printed when the student was North, South, </w:t>
-      </w:r>
-      <w:r>
-        <w:rPr>
-          <w:rFonts w:ascii="Helvetica" w:hAnsi="Helvetica"/>
-          <w:color w:val="444444"/>
-          <w:sz w:val="29"/>
-          <w:szCs w:val="29"/>
-        </w:rPr>
-        <w:t>East, or West of the TA</w:t>
-      </w:r>
-      <w:r>
-        <w:rPr>
-          <w:rFonts w:ascii="Helvetica" w:hAnsi="Helvetica"/>
-          <w:color w:val="444444"/>
-          <w:sz w:val="29"/>
-          <w:szCs w:val="29"/>
-        </w:rPr>
-        <w:t xml:space="preserve">. This is difficult because the only indicator the user has of the location of the TA is the string that the TA is nearby. So </w:t>
-      </w:r>
-      <w:r>
-        <w:rPr>
-          <w:rFonts w:ascii="Helvetica" w:hAnsi="Helvetica"/>
-          <w:color w:val="444444"/>
-          <w:sz w:val="29"/>
-          <w:szCs w:val="29"/>
-        </w:rPr>
-        <w:t xml:space="preserve">in order to test whether the string printed, the movements of the TA with a specific input for the seed had to be mapped by intentionally </w:t>
-      </w:r>
-      <w:r>
-        <w:rPr>
-          <w:rFonts w:ascii="Helvetica" w:hAnsi="Helvetica"/>
-          <w:color w:val="444444"/>
-          <w:sz w:val="29"/>
-          <w:szCs w:val="29"/>
-        </w:rPr>
-        <w:t xml:space="preserve">running into the TA and </w:t>
-      </w:r>
-      <w:r>
-        <w:rPr>
-          <w:rFonts w:ascii="Helvetica" w:hAnsi="Helvetica"/>
-          <w:color w:val="444444"/>
-          <w:sz w:val="29"/>
-          <w:szCs w:val="29"/>
-        </w:rPr>
-        <w:t>losing the game many times. This had to be done before it could be</w:t>
-      </w:r>
-      <w:r>
-        <w:rPr>
-          <w:rFonts w:ascii="Helvetica" w:hAnsi="Helvetica"/>
-          <w:color w:val="444444"/>
-          <w:sz w:val="29"/>
-          <w:szCs w:val="29"/>
-        </w:rPr>
-        <w:t xml:space="preserve"> reliably known that the TA</w:t>
-      </w:r>
-      <w:r>
-        <w:rPr>
-          <w:rFonts w:ascii="Helvetica" w:hAnsi="Helvetica"/>
-          <w:color w:val="444444"/>
-          <w:sz w:val="29"/>
-          <w:szCs w:val="29"/>
-        </w:rPr>
-        <w:t xml:space="preserve"> was </w:t>
-      </w:r>
-      <w:r>
-        <w:rPr>
-          <w:rFonts w:ascii="Helvetica" w:hAnsi="Helvetica"/>
-          <w:color w:val="444444"/>
-          <w:sz w:val="29"/>
-          <w:szCs w:val="29"/>
-        </w:rPr>
-        <w:t>actually North, South, East or W</w:t>
-      </w:r>
-      <w:r>
-        <w:rPr>
-          <w:rFonts w:ascii="Helvetica" w:hAnsi="Helvetica"/>
-          <w:color w:val="444444"/>
-          <w:sz w:val="29"/>
-          <w:szCs w:val="29"/>
-        </w:rPr>
-        <w:t>est of the student</w:t>
-      </w:r>
-      <w:r>
-        <w:rPr>
-          <w:rFonts w:ascii="Helvetica" w:hAnsi="Helvetica"/>
-          <w:color w:val="444444"/>
-          <w:sz w:val="29"/>
-          <w:szCs w:val="29"/>
-        </w:rPr>
-        <w:t xml:space="preserve"> and the test case could be written</w:t>
-      </w:r>
-      <w:r>
-        <w:rPr>
-          <w:rFonts w:ascii="Helvetica" w:hAnsi="Helvetica"/>
-          <w:color w:val="444444"/>
-          <w:sz w:val="29"/>
-          <w:szCs w:val="29"/>
-        </w:rPr>
-        <w:t>.</w:t>
-      </w:r>
-      <w:r>
-        <w:rPr>
-          <w:rFonts w:ascii="Helvetica" w:hAnsi="Helvetica"/>
-          <w:color w:val="444444"/>
-          <w:sz w:val="29"/>
-          <w:szCs w:val="29"/>
-        </w:rPr>
-        <w:t xml:space="preserve"> </w:t>
+        <w:ind w:firstLine="720"/>
+        <w:rPr>
+          <w:rFonts w:ascii="Helvetica" w:hAnsi="Helvetica"/>
+          <w:color w:val="444444"/>
+          <w:sz w:val="24"/>
+          <w:szCs w:val="24"/>
+        </w:rPr>
+      </w:pPr>
+      <w:r>
+        <w:rPr>
+          <w:rFonts w:ascii="Helvetica" w:hAnsi="Helvetica"/>
+          <w:color w:val="444444"/>
+          <w:sz w:val="24"/>
+          <w:szCs w:val="24"/>
+        </w:rPr>
+        <w:t>The core challenge of the project wa</w:t>
+      </w:r>
+      <w:r>
+        <w:rPr>
+          <w:rFonts w:ascii="Helvetica" w:hAnsi="Helvetica"/>
+          <w:color w:val="444444"/>
+          <w:sz w:val="24"/>
+          <w:szCs w:val="24"/>
+        </w:rPr>
+        <w:t xml:space="preserve">s to model our simulation </w:t>
+      </w:r>
+      <w:proofErr w:type="gramStart"/>
+      <w:r>
+        <w:rPr>
+          <w:rFonts w:ascii="Helvetica" w:hAnsi="Helvetica"/>
+          <w:color w:val="444444"/>
+          <w:sz w:val="24"/>
+          <w:szCs w:val="24"/>
+        </w:rPr>
+        <w:t>program using</w:t>
+      </w:r>
+      <w:proofErr w:type="gramEnd"/>
+      <w:r>
+        <w:rPr>
+          <w:rFonts w:ascii="Helvetica" w:hAnsi="Helvetica"/>
+          <w:color w:val="444444"/>
+          <w:sz w:val="24"/>
+          <w:szCs w:val="24"/>
+        </w:rPr>
+        <w:t xml:space="preserve"> object oriented design patterns which allow for easily testable code. I decided to model the city itself as a Graph, consisting of Nodes (locatio</w:t>
+      </w:r>
+      <w:r>
+        <w:rPr>
+          <w:rFonts w:ascii="Helvetica" w:hAnsi="Helvetica"/>
+          <w:color w:val="444444"/>
+          <w:sz w:val="24"/>
+          <w:szCs w:val="24"/>
+        </w:rPr>
+        <w:t>ns), and Edges (streets). I then</w:t>
+      </w:r>
+      <w:r>
+        <w:rPr>
+          <w:rFonts w:ascii="Helvetica" w:hAnsi="Helvetica"/>
+          <w:color w:val="444444"/>
+          <w:sz w:val="24"/>
+          <w:szCs w:val="24"/>
+        </w:rPr>
+        <w:t xml:space="preserve"> wrote a Driver class which outputs the details of what has happened at each simulation step for the user. </w:t>
       </w:r>
     </w:p>
     <w:p>
@@ -901,222 +464,31 @@
         <w:pStyle w:val="NormalWeb"/>
         <w:shd w:val="clear" w:color="auto" w:fill="FFFFFF"/>
         <w:spacing w:before="0" w:beforeAutospacing="0" w:after="264" w:afterAutospacing="0" w:line="493" w:lineRule="atLeast"/>
-        <w:rPr>
-          <w:rFonts w:ascii="Helvetica" w:hAnsi="Helvetica"/>
-          <w:color w:val="444444"/>
-          <w:sz w:val="29"/>
-          <w:szCs w:val="29"/>
-        </w:rPr>
-      </w:pPr>
-      <w:r>
-        <w:rPr>
-          <w:rFonts w:ascii="Helvetica" w:hAnsi="Helvetica"/>
-          <w:color w:val="444444"/>
-          <w:sz w:val="29"/>
-          <w:szCs w:val="29"/>
-        </w:rPr>
-        <w:tab/>
-        <w:t xml:space="preserve">Another challenging test was </w:t>
-      </w:r>
-      <w:r>
-        <w:rPr>
-          <w:rFonts w:ascii="Helvetica" w:hAnsi="Helvetica"/>
-          <w:color w:val="444444"/>
-          <w:sz w:val="29"/>
-          <w:szCs w:val="29"/>
-        </w:rPr>
-        <w:t>writing the execution steps for the</w:t>
-      </w:r>
-      <w:r>
-        <w:rPr>
-          <w:rFonts w:ascii="Helvetica" w:hAnsi="Helvetica"/>
-          <w:color w:val="444444"/>
-          <w:sz w:val="29"/>
-          <w:szCs w:val="29"/>
-        </w:rPr>
-        <w:t xml:space="preserve"> testing the</w:t>
-      </w:r>
-      <w:r>
-        <w:rPr>
-          <w:rFonts w:ascii="Helvetica" w:hAnsi="Helvetica"/>
-          <w:color w:val="444444"/>
-          <w:sz w:val="29"/>
-          <w:szCs w:val="29"/>
-        </w:rPr>
-        <w:t xml:space="preserve"> </w:t>
-      </w:r>
-      <w:proofErr w:type="gramStart"/>
-      <w:r>
-        <w:rPr>
-          <w:rFonts w:ascii="Helvetica" w:hAnsi="Helvetica"/>
-          <w:color w:val="444444"/>
-          <w:sz w:val="29"/>
-          <w:szCs w:val="29"/>
-        </w:rPr>
-        <w:t>wall</w:t>
-      </w:r>
-      <w:r>
-        <w:rPr>
-          <w:rFonts w:ascii="Helvetica" w:hAnsi="Helvetica"/>
-          <w:color w:val="444444"/>
-          <w:sz w:val="29"/>
-          <w:szCs w:val="29"/>
-        </w:rPr>
-        <w:t xml:space="preserve"> to</w:t>
-      </w:r>
-      <w:r>
-        <w:rPr>
-          <w:rFonts w:ascii="Helvetica" w:hAnsi="Helvetica"/>
-          <w:color w:val="444444"/>
-          <w:sz w:val="29"/>
-          <w:szCs w:val="29"/>
-        </w:rPr>
-        <w:t xml:space="preserve"> wall</w:t>
-      </w:r>
-      <w:proofErr w:type="gramEnd"/>
-      <w:r>
-        <w:rPr>
-          <w:rFonts w:ascii="Helvetica" w:hAnsi="Helvetica"/>
-          <w:color w:val="444444"/>
-          <w:sz w:val="29"/>
-          <w:szCs w:val="29"/>
-        </w:rPr>
-        <w:t xml:space="preserve"> boundaries. P</w:t>
-      </w:r>
-      <w:r>
-        <w:rPr>
-          <w:rFonts w:ascii="Helvetica" w:hAnsi="Helvetica"/>
-          <w:color w:val="444444"/>
-          <w:sz w:val="29"/>
-          <w:szCs w:val="29"/>
-        </w:rPr>
-        <w:t xml:space="preserve">art of writing these execution steps is </w:t>
-      </w:r>
-      <w:r>
-        <w:rPr>
-          <w:rFonts w:ascii="Helvetica" w:hAnsi="Helvetica"/>
-          <w:color w:val="444444"/>
-          <w:sz w:val="29"/>
-          <w:szCs w:val="29"/>
-        </w:rPr>
-        <w:t xml:space="preserve">preparing </w:t>
-      </w:r>
-      <w:r>
-        <w:rPr>
-          <w:rFonts w:ascii="Helvetica" w:hAnsi="Helvetica"/>
-          <w:color w:val="444444"/>
-          <w:sz w:val="29"/>
-          <w:szCs w:val="29"/>
-        </w:rPr>
-        <w:t>an exhaustive route</w:t>
-      </w:r>
-      <w:r>
-        <w:rPr>
-          <w:rFonts w:ascii="Helvetica" w:hAnsi="Helvetica"/>
-          <w:color w:val="444444"/>
-          <w:sz w:val="29"/>
-          <w:szCs w:val="29"/>
-        </w:rPr>
-        <w:t xml:space="preserve"> that can test all the walls</w:t>
-      </w:r>
-      <w:r>
-        <w:rPr>
-          <w:rFonts w:ascii="Helvetica" w:hAnsi="Helvetica"/>
-          <w:color w:val="444444"/>
-          <w:sz w:val="29"/>
-          <w:szCs w:val="29"/>
-        </w:rPr>
-        <w:t xml:space="preserve"> and avoid the TA in the process.</w:t>
-      </w:r>
-      <w:r>
-        <w:rPr>
-          <w:rFonts w:ascii="Helvetica" w:hAnsi="Helvetica"/>
-          <w:color w:val="444444"/>
-          <w:sz w:val="29"/>
-          <w:szCs w:val="29"/>
-        </w:rPr>
-        <w:t xml:space="preserve"> </w:t>
-      </w:r>
-      <w:r>
-        <w:rPr>
-          <w:rFonts w:ascii="Helvetica" w:hAnsi="Helvetica"/>
-          <w:color w:val="444444"/>
-          <w:sz w:val="29"/>
-          <w:szCs w:val="29"/>
-        </w:rPr>
-        <w:t xml:space="preserve"> Once again the TA’s position must be mapped before the test can begin</w:t>
-      </w:r>
-      <w:r>
-        <w:rPr>
-          <w:rFonts w:ascii="Helvetica" w:hAnsi="Helvetica"/>
-          <w:color w:val="444444"/>
-          <w:sz w:val="29"/>
-          <w:szCs w:val="29"/>
-        </w:rPr>
-        <w:t xml:space="preserve"> and an appropriate seed</w:t>
-      </w:r>
-      <w:r>
-        <w:rPr>
-          <w:rFonts w:ascii="Helvetica" w:hAnsi="Helvetica"/>
-          <w:color w:val="444444"/>
-          <w:sz w:val="29"/>
-          <w:szCs w:val="29"/>
-        </w:rPr>
-        <w:t xml:space="preserve"> must be found</w:t>
-      </w:r>
-      <w:r>
-        <w:rPr>
-          <w:rFonts w:ascii="Helvetica" w:hAnsi="Helvetica"/>
-          <w:color w:val="444444"/>
-          <w:sz w:val="29"/>
-          <w:szCs w:val="29"/>
-        </w:rPr>
-        <w:t xml:space="preserve"> that allows the user to visit all the wall</w:t>
-      </w:r>
-      <w:r>
-        <w:rPr>
-          <w:rFonts w:ascii="Helvetica" w:hAnsi="Helvetica"/>
-          <w:color w:val="444444"/>
-          <w:sz w:val="29"/>
-          <w:szCs w:val="29"/>
-        </w:rPr>
-        <w:t>s</w:t>
-      </w:r>
-      <w:r>
-        <w:rPr>
-          <w:rFonts w:ascii="Helvetica" w:hAnsi="Helvetica"/>
-          <w:color w:val="444444"/>
-          <w:sz w:val="29"/>
-          <w:szCs w:val="29"/>
-        </w:rPr>
-        <w:t xml:space="preserve"> without interruption</w:t>
-      </w:r>
-      <w:r>
-        <w:rPr>
-          <w:rFonts w:ascii="Helvetica" w:hAnsi="Helvetica"/>
-          <w:color w:val="444444"/>
-          <w:sz w:val="29"/>
-          <w:szCs w:val="29"/>
-        </w:rPr>
-        <w:t>.</w:t>
-      </w:r>
-      <w:r>
-        <w:rPr>
-          <w:rFonts w:ascii="Helvetica" w:hAnsi="Helvetica"/>
-          <w:color w:val="444444"/>
-          <w:sz w:val="29"/>
-          <w:szCs w:val="29"/>
-        </w:rPr>
-        <w:t xml:space="preserve"> This is a long and tedious process during black box testing.</w:t>
-      </w:r>
-      <w:r>
-        <w:rPr>
-          <w:rFonts w:ascii="Helvetica" w:hAnsi="Helvetica"/>
-          <w:color w:val="444444"/>
-          <w:sz w:val="29"/>
-          <w:szCs w:val="29"/>
-        </w:rPr>
-        <w:t xml:space="preserve"> </w:t>
+        <w:ind w:firstLine="720"/>
+        <w:rPr>
+          <w:rFonts w:ascii="Helvetica" w:hAnsi="Helvetica"/>
+          <w:color w:val="444444"/>
+          <w:sz w:val="24"/>
+          <w:szCs w:val="24"/>
+        </w:rPr>
+      </w:pPr>
+      <w:r>
+        <w:rPr>
+          <w:rFonts w:ascii="Helvetica" w:hAnsi="Helvetica"/>
+          <w:color w:val="444444"/>
+          <w:sz w:val="24"/>
+          <w:szCs w:val="24"/>
+        </w:rPr>
+        <w:t>Modeling the program in this object oriented way was helpful, and it allowed me to write a separate testing class for each</w:t>
+      </w:r>
+      <w:r>
+        <w:rPr>
+          <w:rFonts w:ascii="Helvetica" w:hAnsi="Helvetica"/>
+          <w:color w:val="444444"/>
+          <w:sz w:val="24"/>
+          <w:szCs w:val="24"/>
+        </w:rPr>
+        <w:t xml:space="preserve"> Object I used to compose the simulation model (Node, Edge, Graph, and Driver). Working incrementally, I was able to create an object and use mocks and stubs to ensure that each object itself worked correctly, assuming that the other pieces existed and gave me back the values I expected. I found this to be a pleasant way to work, and this test-driven development style was very satisfying and also gave me confidence that I was going in the right direction, and everything was working correctly before moving on.</w:t>
       </w:r>
     </w:p>
     <w:p>
@@ -1124,193 +496,167 @@
         <w:pStyle w:val="NormalWeb"/>
         <w:shd w:val="clear" w:color="auto" w:fill="FFFFFF"/>
         <w:spacing w:before="0" w:beforeAutospacing="0" w:after="264" w:afterAutospacing="0" w:line="493" w:lineRule="atLeast"/>
-        <w:rPr>
-          <w:rFonts w:ascii="Helvetica" w:hAnsi="Helvetica"/>
-          <w:color w:val="444444"/>
-          <w:sz w:val="29"/>
-          <w:szCs w:val="29"/>
-        </w:rPr>
-      </w:pPr>
-      <w:r>
-        <w:rPr>
-          <w:rFonts w:ascii="Helvetica" w:hAnsi="Helvetica"/>
-          <w:color w:val="444444"/>
-          <w:sz w:val="29"/>
-          <w:szCs w:val="29"/>
-        </w:rPr>
-        <w:tab/>
-      </w:r>
-      <w:r>
-        <w:rPr>
-          <w:rFonts w:ascii="Helvetica" w:hAnsi="Helvetica"/>
-          <w:color w:val="444444"/>
-          <w:sz w:val="29"/>
-          <w:szCs w:val="29"/>
-        </w:rPr>
-        <w:t>Black box testing would be easier if there was some way to know where the Professor and the TA are, as a tester, otherwise it’s impossible</w:t>
-      </w:r>
-      <w:r>
-        <w:rPr>
-          <w:rFonts w:ascii="Helvetica" w:hAnsi="Helvetica"/>
-          <w:color w:val="444444"/>
-          <w:sz w:val="29"/>
-          <w:szCs w:val="29"/>
-        </w:rPr>
-        <w:t xml:space="preserve"> to be 100% certain that the TA</w:t>
-      </w:r>
-      <w:r>
-        <w:rPr>
-          <w:rFonts w:ascii="Helvetica" w:hAnsi="Helvetica"/>
-          <w:color w:val="444444"/>
-          <w:sz w:val="29"/>
-          <w:szCs w:val="29"/>
-        </w:rPr>
-        <w:t xml:space="preserve"> moves randoml</w:t>
-      </w:r>
-      <w:r>
-        <w:rPr>
-          <w:rFonts w:ascii="Helvetica" w:hAnsi="Helvetica"/>
-          <w:color w:val="444444"/>
-          <w:sz w:val="29"/>
-          <w:szCs w:val="29"/>
-        </w:rPr>
-        <w:t>y</w:t>
-      </w:r>
-      <w:r>
-        <w:rPr>
-          <w:rFonts w:ascii="Helvetica" w:hAnsi="Helvetica"/>
-          <w:color w:val="444444"/>
-          <w:sz w:val="29"/>
-          <w:szCs w:val="29"/>
-        </w:rPr>
-        <w:t>, for example</w:t>
-      </w:r>
-      <w:r>
-        <w:rPr>
-          <w:rFonts w:ascii="Helvetica" w:hAnsi="Helvetica"/>
-          <w:color w:val="444444"/>
-          <w:sz w:val="29"/>
-          <w:szCs w:val="29"/>
-        </w:rPr>
-        <w:t>. Randomne</w:t>
-      </w:r>
-      <w:r>
-        <w:rPr>
-          <w:rFonts w:ascii="Helvetica" w:hAnsi="Helvetica"/>
-          <w:color w:val="444444"/>
-          <w:sz w:val="29"/>
-          <w:szCs w:val="29"/>
-        </w:rPr>
-        <w:t>ss needs to be statistically</w:t>
-      </w:r>
-      <w:r>
-        <w:rPr>
-          <w:rFonts w:ascii="Helvetica" w:hAnsi="Helvetica"/>
-          <w:color w:val="444444"/>
-          <w:sz w:val="29"/>
-          <w:szCs w:val="29"/>
-        </w:rPr>
-        <w:t xml:space="preserve"> proven. Not definitively knowing all the TA’s moves makes it impossible to verify via black</w:t>
-      </w:r>
-      <w:r>
-        <w:rPr>
-          <w:rFonts w:ascii="Helvetica" w:hAnsi="Helvetica"/>
-          <w:color w:val="444444"/>
-          <w:sz w:val="29"/>
-          <w:szCs w:val="29"/>
-        </w:rPr>
-        <w:t xml:space="preserve"> </w:t>
-      </w:r>
-      <w:r>
-        <w:rPr>
-          <w:rFonts w:ascii="Helvetica" w:hAnsi="Helvetica"/>
-          <w:color w:val="444444"/>
-          <w:sz w:val="29"/>
-          <w:szCs w:val="29"/>
-        </w:rPr>
-        <w:t xml:space="preserve">box testing. </w:t>
-      </w:r>
-      <w:r>
-        <w:rPr>
-          <w:rFonts w:ascii="Helvetica" w:hAnsi="Helvetica"/>
-          <w:color w:val="444444"/>
-          <w:sz w:val="29"/>
-          <w:szCs w:val="29"/>
-        </w:rPr>
-        <w:t xml:space="preserve"> Assumptions can only be made based </w:t>
-      </w:r>
-      <w:r>
-        <w:rPr>
-          <w:rFonts w:ascii="Helvetica" w:hAnsi="Helvetica"/>
-          <w:color w:val="444444"/>
-          <w:sz w:val="29"/>
-          <w:szCs w:val="29"/>
+        <w:ind w:firstLine="720"/>
+        <w:rPr>
+          <w:rFonts w:ascii="Helvetica" w:hAnsi="Helvetica"/>
+          <w:color w:val="444444"/>
+          <w:sz w:val="24"/>
+          <w:szCs w:val="24"/>
+        </w:rPr>
+      </w:pPr>
+      <w:r>
+        <w:rPr>
+          <w:rFonts w:ascii="Helvetica" w:hAnsi="Helvetica"/>
+          <w:color w:val="444444"/>
+          <w:sz w:val="24"/>
+          <w:szCs w:val="24"/>
         </w:rPr>
         <w:lastRenderedPageBreak/>
-        <w:t>on what can be reasonably tested</w:t>
-      </w:r>
-      <w:r>
-        <w:rPr>
-          <w:rFonts w:ascii="Helvetica" w:hAnsi="Helvetica"/>
-          <w:color w:val="444444"/>
-          <w:sz w:val="29"/>
-          <w:szCs w:val="29"/>
-        </w:rPr>
-        <w:t>. White box testing is a</w:t>
-      </w:r>
-      <w:r>
-        <w:rPr>
-          <w:rFonts w:ascii="Helvetica" w:hAnsi="Helvetica"/>
-          <w:color w:val="444444"/>
-          <w:sz w:val="29"/>
-          <w:szCs w:val="29"/>
-        </w:rPr>
-        <w:t xml:space="preserve"> start and has its place, but a</w:t>
-      </w:r>
-      <w:r>
-        <w:rPr>
-          <w:rFonts w:ascii="Helvetica" w:hAnsi="Helvetica"/>
-          <w:color w:val="444444"/>
-          <w:sz w:val="29"/>
-          <w:szCs w:val="29"/>
-        </w:rPr>
-        <w:t xml:space="preserve"> full test plan should be a combinatio</w:t>
-      </w:r>
-      <w:r>
-        <w:rPr>
-          <w:rFonts w:ascii="Helvetica" w:hAnsi="Helvetica"/>
-          <w:color w:val="444444"/>
-          <w:sz w:val="29"/>
-          <w:szCs w:val="29"/>
-        </w:rPr>
-        <w:t>n of white or</w:t>
-      </w:r>
-      <w:r>
-        <w:rPr>
-          <w:rFonts w:ascii="Helvetica" w:hAnsi="Helvetica"/>
-          <w:color w:val="444444"/>
-          <w:sz w:val="29"/>
-          <w:szCs w:val="29"/>
-        </w:rPr>
-        <w:t xml:space="preserve"> grey box to be sure tha</w:t>
-      </w:r>
-      <w:r>
-        <w:rPr>
-          <w:rFonts w:ascii="Helvetica" w:hAnsi="Helvetica"/>
-          <w:color w:val="444444"/>
-          <w:sz w:val="29"/>
-          <w:szCs w:val="29"/>
-        </w:rPr>
-        <w:t>t testing is optimally accurate and the requirements are met</w:t>
-      </w:r>
-      <w:r>
-        <w:rPr>
-          <w:rFonts w:ascii="Helvetica" w:hAnsi="Helvetica"/>
-          <w:color w:val="444444"/>
-          <w:sz w:val="29"/>
-          <w:szCs w:val="29"/>
-        </w:rPr>
-        <w:t xml:space="preserve">. </w:t>
+        <w:t xml:space="preserve">The </w:t>
+      </w:r>
+      <w:r>
+        <w:rPr>
+          <w:rFonts w:ascii="Helvetica" w:hAnsi="Helvetica"/>
+          <w:b/>
+          <w:color w:val="444444"/>
+          <w:sz w:val="24"/>
+          <w:szCs w:val="24"/>
+        </w:rPr>
+        <w:t xml:space="preserve">biggest problem </w:t>
+      </w:r>
+      <w:r>
+        <w:rPr>
+          <w:rFonts w:ascii="Helvetica" w:hAnsi="Helvetica"/>
+          <w:color w:val="444444"/>
+          <w:sz w:val="24"/>
+          <w:szCs w:val="24"/>
+        </w:rPr>
+        <w:t xml:space="preserve">I encountered was in testing the actual Driver itself. Because the simulation’s goal is to output Strings to the console, </w:t>
+      </w:r>
+      <w:r>
+        <w:rPr>
+          <w:rFonts w:ascii="Helvetica" w:hAnsi="Helvetica"/>
+          <w:color w:val="444444"/>
+          <w:sz w:val="24"/>
+          <w:szCs w:val="24"/>
+        </w:rPr>
+        <w:t>I modeled the actual simulation method as a void</w:t>
+      </w:r>
+      <w:r>
+        <w:rPr>
+          <w:rFonts w:ascii="Helvetica" w:hAnsi="Helvetica"/>
+          <w:color w:val="444444"/>
+          <w:sz w:val="24"/>
+          <w:szCs w:val="24"/>
+        </w:rPr>
+        <w:t xml:space="preserve"> method that printed output to </w:t>
+      </w:r>
+      <w:proofErr w:type="spellStart"/>
+      <w:r>
+        <w:rPr>
+          <w:rFonts w:ascii="Helvetica" w:hAnsi="Helvetica"/>
+          <w:color w:val="444444"/>
+          <w:sz w:val="24"/>
+          <w:szCs w:val="24"/>
+        </w:rPr>
+        <w:t>System.out</w:t>
+      </w:r>
+      <w:proofErr w:type="spellEnd"/>
+      <w:r>
+        <w:rPr>
+          <w:rFonts w:ascii="Helvetica" w:hAnsi="Helvetica"/>
+          <w:color w:val="444444"/>
+          <w:sz w:val="24"/>
+          <w:szCs w:val="24"/>
+        </w:rPr>
+        <w:t xml:space="preserve"> directly. I tried a variety of ways to test that the print statements were constructed as expected, but realized afterwards that there’s not any way to test the validity of console output using </w:t>
+      </w:r>
+      <w:proofErr w:type="spellStart"/>
+      <w:r>
+        <w:rPr>
+          <w:rFonts w:ascii="Helvetica" w:hAnsi="Helvetica"/>
+          <w:color w:val="444444"/>
+          <w:sz w:val="24"/>
+          <w:szCs w:val="24"/>
+        </w:rPr>
+        <w:t>JUnit</w:t>
+      </w:r>
+      <w:proofErr w:type="spellEnd"/>
+      <w:r>
+        <w:rPr>
+          <w:rFonts w:ascii="Helvetica" w:hAnsi="Helvetica"/>
+          <w:color w:val="444444"/>
+          <w:sz w:val="24"/>
+          <w:szCs w:val="24"/>
+        </w:rPr>
+        <w:t xml:space="preserve"> (at least that I could find). Moreover, when I tried to test int</w:t>
+      </w:r>
+      <w:r>
+        <w:rPr>
+          <w:rFonts w:ascii="Helvetica" w:hAnsi="Helvetica"/>
+          <w:color w:val="444444"/>
+          <w:sz w:val="24"/>
+          <w:szCs w:val="24"/>
+        </w:rPr>
+        <w:t>ernal values of the City (Graph</w:t>
+      </w:r>
+      <w:r>
+        <w:rPr>
+          <w:rFonts w:ascii="Helvetica" w:hAnsi="Helvetica"/>
+          <w:color w:val="444444"/>
+          <w:sz w:val="24"/>
+          <w:szCs w:val="24"/>
+        </w:rPr>
+        <w:t>) object before and after each execution step, I began receiving errors and it caused my test to fail, even when the val</w:t>
+      </w:r>
+      <w:r>
+        <w:rPr>
+          <w:rFonts w:ascii="Helvetica" w:hAnsi="Helvetica"/>
+          <w:color w:val="444444"/>
+          <w:sz w:val="24"/>
+          <w:szCs w:val="24"/>
+        </w:rPr>
+        <w:t xml:space="preserve">ues were correct. It seems like if you print something to </w:t>
+      </w:r>
+      <w:proofErr w:type="spellStart"/>
+      <w:r>
+        <w:rPr>
+          <w:rFonts w:ascii="Helvetica" w:hAnsi="Helvetica"/>
+          <w:color w:val="444444"/>
+          <w:sz w:val="24"/>
+          <w:szCs w:val="24"/>
+        </w:rPr>
+        <w:t>System.out</w:t>
+      </w:r>
+      <w:proofErr w:type="spellEnd"/>
+      <w:r>
+        <w:rPr>
+          <w:rFonts w:ascii="Helvetica" w:hAnsi="Helvetica"/>
+          <w:color w:val="444444"/>
+          <w:sz w:val="24"/>
+          <w:szCs w:val="24"/>
+        </w:rPr>
+        <w:t xml:space="preserve">, </w:t>
+      </w:r>
+      <w:proofErr w:type="spellStart"/>
+      <w:r>
+        <w:rPr>
+          <w:rFonts w:ascii="Helvetica" w:hAnsi="Helvetica"/>
+          <w:color w:val="444444"/>
+          <w:sz w:val="24"/>
+          <w:szCs w:val="24"/>
+        </w:rPr>
+        <w:t>JUnit</w:t>
+      </w:r>
+      <w:proofErr w:type="spellEnd"/>
+      <w:r>
+        <w:rPr>
+          <w:rFonts w:ascii="Helvetica" w:hAnsi="Helvetica"/>
+          <w:color w:val="444444"/>
+          <w:sz w:val="24"/>
+          <w:szCs w:val="24"/>
+        </w:rPr>
+        <w:t xml:space="preserve"> returns a ‘null’ value, no matter what else happens. </w:t>
       </w:r>
     </w:p>
     <w:p>
@@ -1318,62 +664,22 @@
         <w:pStyle w:val="NormalWeb"/>
         <w:shd w:val="clear" w:color="auto" w:fill="FFFFFF"/>
         <w:spacing w:before="0" w:beforeAutospacing="0" w:after="264" w:afterAutospacing="0" w:line="493" w:lineRule="atLeast"/>
-        <w:rPr>
-          <w:rFonts w:ascii="Helvetica" w:hAnsi="Helvetica"/>
-          <w:color w:val="444444"/>
-          <w:sz w:val="29"/>
-          <w:szCs w:val="29"/>
-        </w:rPr>
-      </w:pPr>
-      <w:r>
-        <w:rPr>
-          <w:rFonts w:ascii="Helvetica" w:hAnsi="Helvetica"/>
-          <w:color w:val="444444"/>
-          <w:sz w:val="29"/>
-          <w:szCs w:val="29"/>
-        </w:rPr>
-        <w:tab/>
-        <w:t xml:space="preserve">Testing edge-cases for Professor </w:t>
-      </w:r>
-      <w:proofErr w:type="spellStart"/>
-      <w:r>
-        <w:rPr>
-          <w:rFonts w:ascii="Helvetica" w:hAnsi="Helvetica"/>
-          <w:color w:val="444444"/>
-          <w:sz w:val="29"/>
-          <w:szCs w:val="29"/>
-        </w:rPr>
-        <w:t>Wumpus</w:t>
-      </w:r>
-      <w:proofErr w:type="spellEnd"/>
-      <w:r>
-        <w:rPr>
-          <w:rFonts w:ascii="Helvetica" w:hAnsi="Helvetica"/>
-          <w:color w:val="444444"/>
-          <w:sz w:val="29"/>
-          <w:szCs w:val="29"/>
-        </w:rPr>
-        <w:t xml:space="preserve"> was comparatively simple, next to testing the elements that relied on some degree of randomness. For edge-cases, we focused on the </w:t>
-      </w:r>
-      <w:proofErr w:type="gramStart"/>
-      <w:r>
-        <w:rPr>
-          <w:rFonts w:ascii="Helvetica" w:hAnsi="Helvetica"/>
-          <w:color w:val="444444"/>
-          <w:sz w:val="29"/>
-          <w:szCs w:val="29"/>
-        </w:rPr>
-        <w:t>requirements which</w:t>
-      </w:r>
-      <w:proofErr w:type="gramEnd"/>
-      <w:r>
-        <w:rPr>
-          <w:rFonts w:ascii="Helvetica" w:hAnsi="Helvetica"/>
-          <w:color w:val="444444"/>
-          <w:sz w:val="29"/>
-          <w:szCs w:val="29"/>
-        </w:rPr>
-        <w:t xml:space="preserve"> specified user-input, and then tested values right at either end of the acceptable range. This proved fruitful, and we were able to find a defect using this particular method. </w:t>
+        <w:ind w:firstLine="720"/>
+        <w:rPr>
+          <w:rFonts w:ascii="Helvetica" w:hAnsi="Helvetica"/>
+          <w:color w:val="444444"/>
+          <w:sz w:val="24"/>
+          <w:szCs w:val="24"/>
+        </w:rPr>
+      </w:pPr>
+      <w:r>
+        <w:rPr>
+          <w:rFonts w:ascii="Helvetica" w:hAnsi="Helvetica"/>
+          <w:color w:val="444444"/>
+          <w:sz w:val="24"/>
+          <w:szCs w:val="24"/>
+        </w:rPr>
+        <w:t xml:space="preserve">To remedy, I broke the simulation method into a smaller parts and tested that I was correctly identifying the expected ‘next’ state. This worked, and it’s reasonable solution, I think. But I’d rather test all of the console outputs directly, to ensure that the user is actually seeing what I am expecting them to. </w:t>
       </w:r>
     </w:p>
     <w:p>
@@ -1381,59 +687,142 @@
         <w:pStyle w:val="NormalWeb"/>
         <w:shd w:val="clear" w:color="auto" w:fill="FFFFFF"/>
         <w:spacing w:before="0" w:beforeAutospacing="0" w:after="264" w:afterAutospacing="0" w:line="493" w:lineRule="atLeast"/>
-        <w:rPr>
-          <w:rFonts w:eastAsia="Times New Roman"/>
-        </w:rPr>
-      </w:pPr>
-      <w:r>
-        <w:rPr>
-          <w:rFonts w:ascii="Helvetica" w:hAnsi="Helvetica"/>
-          <w:color w:val="444444"/>
-          <w:sz w:val="29"/>
-          <w:szCs w:val="29"/>
-        </w:rPr>
-        <w:tab/>
-        <w:t xml:space="preserve">All in all, we are thankful for the opportunity to test a program like Professor </w:t>
+        <w:ind w:firstLine="720"/>
+        <w:rPr>
+          <w:rFonts w:ascii="Helvetica" w:hAnsi="Helvetica"/>
+          <w:color w:val="444444"/>
+          <w:sz w:val="24"/>
+          <w:szCs w:val="24"/>
+        </w:rPr>
+      </w:pPr>
+      <w:r>
+        <w:rPr>
+          <w:rFonts w:ascii="Helvetica" w:hAnsi="Helvetica"/>
+          <w:color w:val="444444"/>
+          <w:sz w:val="24"/>
+          <w:szCs w:val="24"/>
+        </w:rPr>
+        <w:t xml:space="preserve">I also encountered issues with setting up </w:t>
       </w:r>
       <w:proofErr w:type="spellStart"/>
       <w:r>
         <w:rPr>
           <w:rFonts w:ascii="Helvetica" w:hAnsi="Helvetica"/>
           <w:color w:val="444444"/>
-          <w:sz w:val="29"/>
-          <w:szCs w:val="29"/>
-        </w:rPr>
-        <w:t>Wumpus</w:t>
+          <w:sz w:val="24"/>
+          <w:szCs w:val="24"/>
+        </w:rPr>
+        <w:t>Mockito</w:t>
       </w:r>
       <w:proofErr w:type="spellEnd"/>
       <w:r>
         <w:rPr>
           <w:rFonts w:ascii="Helvetica" w:hAnsi="Helvetica"/>
           <w:color w:val="444444"/>
-          <w:sz w:val="29"/>
-          <w:szCs w:val="29"/>
-        </w:rPr>
-        <w:t xml:space="preserve">, under these circumstances. It has illustrated the positives and negatives of black-box testing, </w:t>
+          <w:sz w:val="24"/>
+          <w:szCs w:val="24"/>
+        </w:rPr>
+        <w:t xml:space="preserve">, because I was unable to find the Jar file necessary from the </w:t>
+      </w:r>
+      <w:proofErr w:type="spellStart"/>
+      <w:r>
+        <w:rPr>
+          <w:rFonts w:ascii="Helvetica" w:hAnsi="Helvetica"/>
+          <w:color w:val="444444"/>
+          <w:sz w:val="24"/>
+          <w:szCs w:val="24"/>
+        </w:rPr>
+        <w:t>Mockito</w:t>
+      </w:r>
+      <w:proofErr w:type="spellEnd"/>
+      <w:r>
+        <w:rPr>
+          <w:rFonts w:ascii="Helvetica" w:hAnsi="Helvetica"/>
+          <w:color w:val="444444"/>
+          <w:sz w:val="24"/>
+          <w:szCs w:val="24"/>
+        </w:rPr>
+        <w:t xml:space="preserve"> site. But later, I was able to find it on </w:t>
+      </w:r>
+      <w:hyperlink r:id="rId11" w:history="1">
+        <w:r>
+          <w:rPr>
+            <w:rStyle w:val="Hyperlink"/>
+            <w:rFonts w:ascii="Helvetica" w:hAnsi="Helvetica"/>
+            <w:sz w:val="24"/>
+            <w:szCs w:val="24"/>
+          </w:rPr>
+          <w:t>https://code.google.com/archive/p/mockito/downloads</w:t>
+        </w:r>
+      </w:hyperlink>
+      <w:r>
+        <w:rPr>
+          <w:rFonts w:ascii="Helvetica" w:hAnsi="Helvetica"/>
+          <w:color w:val="444444"/>
+          <w:sz w:val="24"/>
+          <w:szCs w:val="24"/>
+        </w:rPr>
+        <w:t xml:space="preserve">, and once I got it setup, using mocks and stubs was straightforward, in my opinion. I think going </w:t>
       </w:r>
       <w:proofErr w:type="gramStart"/>
       <w:r>
         <w:rPr>
           <w:rFonts w:ascii="Helvetica" w:hAnsi="Helvetica"/>
           <w:color w:val="444444"/>
-          <w:sz w:val="29"/>
-          <w:szCs w:val="29"/>
-        </w:rPr>
-        <w:t>and  provided</w:t>
+          <w:sz w:val="24"/>
+          <w:szCs w:val="24"/>
+        </w:rPr>
+        <w:t>forward,</w:t>
       </w:r>
       <w:proofErr w:type="gramEnd"/>
       <w:r>
         <w:rPr>
           <w:rFonts w:ascii="Helvetica" w:hAnsi="Helvetica"/>
           <w:color w:val="444444"/>
-          <w:sz w:val="29"/>
-          <w:szCs w:val="29"/>
-        </w:rPr>
-        <w:t xml:space="preserve"> a general understanding of the testing process, and why manual testing is not especially desirable—it’s tedious! We believe that with automated testing, all of the same actions could be done much more efficiently, and so that’s the chief area of improvement we would select as QA analysts for improvement to, and expansion of, this test suite.</w:t>
+          <w:sz w:val="24"/>
+          <w:szCs w:val="24"/>
+        </w:rPr>
+        <w:t xml:space="preserve"> it would be helpful to have a walkthrough or example of how to setup </w:t>
+      </w:r>
+      <w:proofErr w:type="spellStart"/>
+      <w:r>
+        <w:rPr>
+          <w:rFonts w:ascii="Helvetica" w:hAnsi="Helvetica"/>
+          <w:color w:val="444444"/>
+          <w:sz w:val="24"/>
+          <w:szCs w:val="24"/>
+        </w:rPr>
+        <w:t>Mockito</w:t>
+      </w:r>
+      <w:proofErr w:type="spellEnd"/>
+      <w:r>
+        <w:rPr>
+          <w:rFonts w:ascii="Helvetica" w:hAnsi="Helvetica"/>
+          <w:color w:val="444444"/>
+          <w:sz w:val="24"/>
+          <w:szCs w:val="24"/>
+        </w:rPr>
+        <w:t xml:space="preserve"> from the command line for new users, as a suggestion for the assignment itself.  Beyond that, I found the experience valuable and feel like it was a great introduction to using </w:t>
+      </w:r>
+      <w:proofErr w:type="spellStart"/>
+      <w:r>
+        <w:rPr>
+          <w:rFonts w:ascii="Helvetica" w:hAnsi="Helvetica"/>
+          <w:color w:val="444444"/>
+          <w:sz w:val="24"/>
+          <w:szCs w:val="24"/>
+        </w:rPr>
+        <w:t>JUnit</w:t>
+      </w:r>
+      <w:proofErr w:type="spellEnd"/>
+      <w:r>
+        <w:rPr>
+          <w:rFonts w:ascii="Helvetica" w:hAnsi="Helvetica"/>
+          <w:color w:val="444444"/>
+          <w:sz w:val="24"/>
+          <w:szCs w:val="24"/>
+        </w:rPr>
+        <w:t xml:space="preserve">. </w:t>
       </w:r>
     </w:p>
     <w:p>
@@ -1441,19 +830,133 @@
         <w:pStyle w:val="NormalWeb"/>
         <w:shd w:val="clear" w:color="auto" w:fill="FFFFFF"/>
         <w:spacing w:before="0" w:beforeAutospacing="0" w:after="264" w:afterAutospacing="0" w:line="493" w:lineRule="atLeast"/>
-        <w:rPr>
-          <w:rFonts w:ascii="Helvetica" w:hAnsi="Helvetica"/>
-          <w:color w:val="444444"/>
-          <w:sz w:val="29"/>
-          <w:szCs w:val="29"/>
-        </w:rPr>
-      </w:pPr>
+        <w:ind w:firstLine="720"/>
+        <w:rPr>
+          <w:rFonts w:ascii="Helvetica" w:hAnsi="Helvetica"/>
+          <w:color w:val="444444"/>
+          <w:sz w:val="24"/>
+          <w:szCs w:val="24"/>
+        </w:rPr>
+      </w:pPr>
+    </w:p>
+    <w:p>
+      <w:pPr>
+        <w:pStyle w:val="NormalWeb"/>
+        <w:shd w:val="clear" w:color="auto" w:fill="FFFFFF"/>
+        <w:spacing w:before="0" w:beforeAutospacing="0" w:after="264" w:afterAutospacing="0" w:line="493" w:lineRule="atLeast"/>
+        <w:ind w:firstLine="720"/>
+        <w:rPr>
+          <w:rFonts w:ascii="Helvetica" w:hAnsi="Helvetica"/>
+          <w:color w:val="444444"/>
+          <w:sz w:val="24"/>
+          <w:szCs w:val="24"/>
+        </w:rPr>
+      </w:pPr>
+    </w:p>
+    <w:p>
+      <w:pPr>
+        <w:pStyle w:val="NormalWeb"/>
+        <w:shd w:val="clear" w:color="auto" w:fill="FFFFFF"/>
+        <w:spacing w:before="0" w:beforeAutospacing="0" w:after="264" w:afterAutospacing="0" w:line="493" w:lineRule="atLeast"/>
+        <w:ind w:firstLine="720"/>
+        <w:rPr>
+          <w:rFonts w:ascii="Helvetica" w:hAnsi="Helvetica"/>
+          <w:color w:val="444444"/>
+          <w:sz w:val="24"/>
+          <w:szCs w:val="24"/>
+        </w:rPr>
+      </w:pPr>
+      <w:r>
+        <w:rPr>
+          <w:rFonts w:ascii="Helvetica" w:hAnsi="Helvetica"/>
+          <w:noProof/>
+          <w:color w:val="444444"/>
+          <w:sz w:val="24"/>
+          <w:szCs w:val="24"/>
+        </w:rPr>
+        <w:lastRenderedPageBreak/>
+        <w:drawing>
+          <wp:inline distT="0" distB="0" distL="0" distR="0" wp14:anchorId="1853DF56" wp14:editId="00DA298B">
+            <wp:extent cx="4216400" cy="711200"/>
+            <wp:effectExtent l="0" t="0" r="0" b="0"/>
+            <wp:docPr id="2" name="Picture 2" descr="Macintosh HD:Users:tony:Desktop:Screen Shot 2016-10-02 at 12.48.31 PM.png"/>
+            <wp:cNvGraphicFramePr>
+              <a:graphicFrameLocks xmlns:a="http://schemas.openxmlformats.org/drawingml/2006/main" noChangeAspect="1"/>
+            </wp:cNvGraphicFramePr>
+            <a:graphic xmlns:a="http://schemas.openxmlformats.org/drawingml/2006/main">
+              <a:graphicData uri="http://schemas.openxmlformats.org/drawingml/2006/picture">
+                <pic:pic xmlns:pic="http://schemas.openxmlformats.org/drawingml/2006/picture">
+                  <pic:nvPicPr>
+                    <pic:cNvPr id="0" name="Picture 1" descr="Macintosh HD:Users:tony:Desktop:Screen Shot 2016-10-02 at 12.48.31 PM.png"/>
+                    <pic:cNvPicPr>
+                      <a:picLocks noChangeAspect="1" noChangeArrowheads="1"/>
+                    </pic:cNvPicPr>
+                  </pic:nvPicPr>
+                  <pic:blipFill>
+                    <a:blip r:embed="rId12">
+                      <a:extLst>
+                        <a:ext uri="{28A0092B-C50C-407E-A947-70E740481C1C}">
+                          <a14:useLocalDpi xmlns:a14="http://schemas.microsoft.com/office/drawing/2010/main" val="0"/>
+                        </a:ext>
+                      </a:extLst>
+                    </a:blip>
+                    <a:srcRect/>
+                    <a:stretch>
+                      <a:fillRect/>
+                    </a:stretch>
+                  </pic:blipFill>
+                  <pic:spPr bwMode="auto">
+                    <a:xfrm>
+                      <a:off x="0" y="0"/>
+                      <a:ext cx="4216400" cy="711200"/>
+                    </a:xfrm>
+                    <a:prstGeom prst="rect">
+                      <a:avLst/>
+                    </a:prstGeom>
+                    <a:noFill/>
+                    <a:ln>
+                      <a:noFill/>
+                    </a:ln>
+                  </pic:spPr>
+                </pic:pic>
+              </a:graphicData>
+            </a:graphic>
+          </wp:inline>
+        </w:drawing>
+      </w:r>
       <w:bookmarkStart w:id="0" w:name="_GoBack"/>
       <w:bookmarkEnd w:id="0"/>
     </w:p>
+    <w:p>
+      <w:pPr>
+        <w:pStyle w:val="NormalWeb"/>
+        <w:shd w:val="clear" w:color="auto" w:fill="FFFFFF"/>
+        <w:spacing w:before="0" w:beforeAutospacing="0" w:after="264" w:afterAutospacing="0" w:line="493" w:lineRule="atLeast"/>
+        <w:ind w:firstLine="720"/>
+        <w:rPr>
+          <w:rFonts w:ascii="Helvetica" w:hAnsi="Helvetica"/>
+          <w:color w:val="444444"/>
+          <w:sz w:val="29"/>
+          <w:szCs w:val="29"/>
+        </w:rPr>
+      </w:pPr>
+    </w:p>
+    <w:p>
+      <w:pPr>
+        <w:pStyle w:val="NormalWeb"/>
+        <w:shd w:val="clear" w:color="auto" w:fill="FFFFFF"/>
+        <w:spacing w:before="0" w:beforeAutospacing="0" w:after="264" w:afterAutospacing="0" w:line="493" w:lineRule="atLeast"/>
+        <w:rPr>
+          <w:rFonts w:ascii="Helvetica" w:hAnsi="Helvetica"/>
+          <w:color w:val="444444"/>
+          <w:sz w:val="29"/>
+          <w:szCs w:val="29"/>
+        </w:rPr>
+      </w:pPr>
+    </w:p>
     <w:sectPr>
-      <w:headerReference w:type="even" r:id="rId11"/>
-      <w:headerReference w:type="default" r:id="rId12"/>
+      <w:headerReference w:type="even" r:id="rId13"/>
+      <w:headerReference w:type="default" r:id="rId14"/>
       <w:pgSz w:w="12240" w:h="15840"/>
       <w:pgMar w:top="1440" w:right="1800" w:bottom="1440" w:left="1800" w:header="720" w:footer="720" w:gutter="0"/>
       <w:cols w:space="720"/>
@@ -5616,7 +5119,7 @@
 </file>
 
 <file path=customXml/itemProps1.xml><?xml version="1.0" encoding="utf-8"?>
-<ds:datastoreItem xmlns:ds="http://schemas.openxmlformats.org/officeDocument/2006/customXml" ds:itemID="{A17978A5-9FA8-8A46-995D-56AB3391139A}">
+<ds:datastoreItem xmlns:ds="http://schemas.openxmlformats.org/officeDocument/2006/customXml" ds:itemID="{CF6EB48C-0A5E-0140-8E16-6DC7692EE42C}">
   <ds:schemaRefs>
     <ds:schemaRef ds:uri="http://schemas.openxmlformats.org/officeDocument/2006/bibliography"/>
   </ds:schemaRefs>

</xml_diff>

<commit_message>
first draft of README complete
</commit_message>
<xml_diff>
--- a/deliverable02/CS1632-Deliverable02-ADP59_CitySim9003.docx
+++ b/deliverable02/CS1632-Deliverable02-ADP59_CitySim9003.docx
@@ -744,17 +744,69 @@
         </w:rPr>
         <w:t xml:space="preserve"> site. But later, I was able to find it on </w:t>
       </w:r>
-      <w:hyperlink r:id="rId11" w:history="1">
-        <w:r>
-          <w:rPr>
-            <w:rStyle w:val="Hyperlink"/>
-            <w:rFonts w:ascii="Helvetica" w:hAnsi="Helvetica"/>
-            <w:sz w:val="24"/>
-            <w:szCs w:val="24"/>
-          </w:rPr>
-          <w:t>https://code.google.com/archive/p/mockito/downloads</w:t>
-        </w:r>
-      </w:hyperlink>
+      <w:r>
+        <w:rPr>
+          <w:rFonts w:ascii="Helvetica" w:hAnsi="Helvetica"/>
+          <w:color w:val="444444"/>
+          <w:sz w:val="24"/>
+          <w:szCs w:val="24"/>
+        </w:rPr>
+        <w:fldChar w:fldCharType="begin"/>
+      </w:r>
+      <w:r>
+        <w:rPr>
+          <w:rFonts w:ascii="Helvetica" w:hAnsi="Helvetica"/>
+          <w:color w:val="444444"/>
+          <w:sz w:val="24"/>
+          <w:szCs w:val="24"/>
+        </w:rPr>
+        <w:instrText xml:space="preserve"> HYPERLINK "</w:instrText>
+      </w:r>
+      <w:r>
+        <w:rPr>
+          <w:rFonts w:ascii="Helvetica" w:hAnsi="Helvetica"/>
+          <w:color w:val="444444"/>
+          <w:sz w:val="24"/>
+          <w:szCs w:val="24"/>
+        </w:rPr>
+        <w:instrText>https://code.google.com/archive/p/mockito/downloads</w:instrText>
+      </w:r>
+      <w:r>
+        <w:rPr>
+          <w:rFonts w:ascii="Helvetica" w:hAnsi="Helvetica"/>
+          <w:color w:val="444444"/>
+          <w:sz w:val="24"/>
+          <w:szCs w:val="24"/>
+        </w:rPr>
+        <w:instrText xml:space="preserve">" </w:instrText>
+      </w:r>
+      <w:r>
+        <w:rPr>
+          <w:rFonts w:ascii="Helvetica" w:hAnsi="Helvetica"/>
+          <w:color w:val="444444"/>
+          <w:sz w:val="24"/>
+          <w:szCs w:val="24"/>
+        </w:rPr>
+        <w:fldChar w:fldCharType="separate"/>
+      </w:r>
+      <w:r>
+        <w:rPr>
+          <w:rStyle w:val="Hyperlink"/>
+          <w:rFonts w:ascii="Helvetica" w:hAnsi="Helvetica"/>
+          <w:sz w:val="24"/>
+          <w:szCs w:val="24"/>
+        </w:rPr>
+        <w:t>https://code.google.com/archive/p/mockito/downloads</w:t>
+      </w:r>
+      <w:r>
+        <w:rPr>
+          <w:rFonts w:ascii="Helvetica" w:hAnsi="Helvetica"/>
+          <w:color w:val="444444"/>
+          <w:sz w:val="24"/>
+          <w:szCs w:val="24"/>
+        </w:rPr>
+        <w:fldChar w:fldCharType="end"/>
+      </w:r>
       <w:r>
         <w:rPr>
           <w:rFonts w:ascii="Helvetica" w:hAnsi="Helvetica"/>
@@ -893,7 +945,7 @@
                     </pic:cNvPicPr>
                   </pic:nvPicPr>
                   <pic:blipFill>
-                    <a:blip r:embed="rId12">
+                    <a:blip r:embed="rId11">
                       <a:extLst>
                         <a:ext uri="{28A0092B-C50C-407E-A947-70E740481C1C}">
                           <a14:useLocalDpi xmlns:a14="http://schemas.microsoft.com/office/drawing/2010/main" val="0"/>
@@ -927,36 +979,9 @@
       <w:bookmarkStart w:id="0" w:name="_GoBack"/>
       <w:bookmarkEnd w:id="0"/>
     </w:p>
-    <w:p>
-      <w:pPr>
-        <w:pStyle w:val="NormalWeb"/>
-        <w:shd w:val="clear" w:color="auto" w:fill="FFFFFF"/>
-        <w:spacing w:before="0" w:beforeAutospacing="0" w:after="264" w:afterAutospacing="0" w:line="493" w:lineRule="atLeast"/>
-        <w:ind w:firstLine="720"/>
-        <w:rPr>
-          <w:rFonts w:ascii="Helvetica" w:hAnsi="Helvetica"/>
-          <w:color w:val="444444"/>
-          <w:sz w:val="29"/>
-          <w:szCs w:val="29"/>
-        </w:rPr>
-      </w:pPr>
-    </w:p>
-    <w:p>
-      <w:pPr>
-        <w:pStyle w:val="NormalWeb"/>
-        <w:shd w:val="clear" w:color="auto" w:fill="FFFFFF"/>
-        <w:spacing w:before="0" w:beforeAutospacing="0" w:after="264" w:afterAutospacing="0" w:line="493" w:lineRule="atLeast"/>
-        <w:rPr>
-          <w:rFonts w:ascii="Helvetica" w:hAnsi="Helvetica"/>
-          <w:color w:val="444444"/>
-          <w:sz w:val="29"/>
-          <w:szCs w:val="29"/>
-        </w:rPr>
-      </w:pPr>
-    </w:p>
     <w:sectPr>
-      <w:headerReference w:type="even" r:id="rId13"/>
-      <w:headerReference w:type="default" r:id="rId14"/>
+      <w:headerReference w:type="even" r:id="rId12"/>
+      <w:headerReference w:type="default" r:id="rId13"/>
       <w:pgSz w:w="12240" w:h="15840"/>
       <w:pgMar w:top="1440" w:right="1800" w:bottom="1440" w:left="1800" w:header="720" w:footer="720" w:gutter="0"/>
       <w:cols w:space="720"/>
@@ -5119,7 +5144,7 @@
 </file>
 
 <file path=customXml/itemProps1.xml><?xml version="1.0" encoding="utf-8"?>
-<ds:datastoreItem xmlns:ds="http://schemas.openxmlformats.org/officeDocument/2006/customXml" ds:itemID="{CF6EB48C-0A5E-0140-8E16-6DC7692EE42C}">
+<ds:datastoreItem xmlns:ds="http://schemas.openxmlformats.org/officeDocument/2006/customXml" ds:itemID="{39DB487D-9E93-FD4B-AE06-ED75937D9D2E}">
   <ds:schemaRefs>
     <ds:schemaRef ds:uri="http://schemas.openxmlformats.org/officeDocument/2006/bibliography"/>
   </ds:schemaRefs>

</xml_diff>

<commit_message>
finished code for the project, next working on the writeup
</commit_message>
<xml_diff>
--- a/deliverable02/CS1632-Deliverable02-ADP59_CitySim9003.docx
+++ b/deliverable02/CS1632-Deliverable02-ADP59_CitySim9003.docx
@@ -280,27 +280,7 @@
           <w:sz w:val="24"/>
           <w:szCs w:val="24"/>
         </w:rPr>
-        <w:t xml:space="preserve">itySim9003 is a simulation program that details the actions of a driver moving through a small city (roughly modeled on Pittsburgh), until the </w:t>
-      </w:r>
-      <w:proofErr w:type="gramStart"/>
-      <w:r>
-        <w:rPr>
-          <w:rFonts w:ascii="Helvetica" w:hAnsi="Helvetica"/>
-          <w:color w:val="444444"/>
-          <w:sz w:val="24"/>
-          <w:szCs w:val="24"/>
-        </w:rPr>
-        <w:t>driver</w:t>
-      </w:r>
-      <w:proofErr w:type="gramEnd"/>
-      <w:r>
-        <w:rPr>
-          <w:rFonts w:ascii="Helvetica" w:hAnsi="Helvetica"/>
-          <w:color w:val="444444"/>
-          <w:sz w:val="24"/>
-          <w:szCs w:val="24"/>
-        </w:rPr>
-        <w:t xml:space="preserve"> leaves the area. When the driver leaves the city we’ve modeled, we output how many cups of coffee she has </w:t>
+        <w:t xml:space="preserve">itySim9003 is a simulation program that details the actions of a driver moving through a small city (roughly modeled on Pittsburgh), until the driver leaves the area. When the driver leaves the city we’ve modeled, we output how many cups of coffee she has </w:t>
       </w:r>
       <w:r>
         <w:rPr>
@@ -744,69 +724,17 @@
         </w:rPr>
         <w:t xml:space="preserve"> site. But later, I was able to find it on </w:t>
       </w:r>
-      <w:r>
-        <w:rPr>
-          <w:rFonts w:ascii="Helvetica" w:hAnsi="Helvetica"/>
-          <w:color w:val="444444"/>
-          <w:sz w:val="24"/>
-          <w:szCs w:val="24"/>
-        </w:rPr>
-        <w:fldChar w:fldCharType="begin"/>
-      </w:r>
-      <w:r>
-        <w:rPr>
-          <w:rFonts w:ascii="Helvetica" w:hAnsi="Helvetica"/>
-          <w:color w:val="444444"/>
-          <w:sz w:val="24"/>
-          <w:szCs w:val="24"/>
-        </w:rPr>
-        <w:instrText xml:space="preserve"> HYPERLINK "</w:instrText>
-      </w:r>
-      <w:r>
-        <w:rPr>
-          <w:rFonts w:ascii="Helvetica" w:hAnsi="Helvetica"/>
-          <w:color w:val="444444"/>
-          <w:sz w:val="24"/>
-          <w:szCs w:val="24"/>
-        </w:rPr>
-        <w:instrText>https://code.google.com/archive/p/mockito/downloads</w:instrText>
-      </w:r>
-      <w:r>
-        <w:rPr>
-          <w:rFonts w:ascii="Helvetica" w:hAnsi="Helvetica"/>
-          <w:color w:val="444444"/>
-          <w:sz w:val="24"/>
-          <w:szCs w:val="24"/>
-        </w:rPr>
-        <w:instrText xml:space="preserve">" </w:instrText>
-      </w:r>
-      <w:r>
-        <w:rPr>
-          <w:rFonts w:ascii="Helvetica" w:hAnsi="Helvetica"/>
-          <w:color w:val="444444"/>
-          <w:sz w:val="24"/>
-          <w:szCs w:val="24"/>
-        </w:rPr>
-        <w:fldChar w:fldCharType="separate"/>
-      </w:r>
-      <w:r>
-        <w:rPr>
-          <w:rStyle w:val="Hyperlink"/>
-          <w:rFonts w:ascii="Helvetica" w:hAnsi="Helvetica"/>
-          <w:sz w:val="24"/>
-          <w:szCs w:val="24"/>
-        </w:rPr>
-        <w:t>https://code.google.com/archive/p/mockito/downloads</w:t>
-      </w:r>
-      <w:r>
-        <w:rPr>
-          <w:rFonts w:ascii="Helvetica" w:hAnsi="Helvetica"/>
-          <w:color w:val="444444"/>
-          <w:sz w:val="24"/>
-          <w:szCs w:val="24"/>
-        </w:rPr>
-        <w:fldChar w:fldCharType="end"/>
-      </w:r>
+      <w:hyperlink r:id="rId11" w:history="1">
+        <w:r>
+          <w:rPr>
+            <w:rStyle w:val="Hyperlink"/>
+            <w:rFonts w:ascii="Helvetica" w:hAnsi="Helvetica"/>
+            <w:sz w:val="24"/>
+            <w:szCs w:val="24"/>
+          </w:rPr>
+          <w:t>https://code.google.com/archive/p/mockito/downloads</w:t>
+        </w:r>
+      </w:hyperlink>
       <w:r>
         <w:rPr>
           <w:rFonts w:ascii="Helvetica" w:hAnsi="Helvetica"/>
@@ -910,6 +838,21 @@
         <w:pStyle w:val="NormalWeb"/>
         <w:shd w:val="clear" w:color="auto" w:fill="FFFFFF"/>
         <w:spacing w:before="0" w:beforeAutospacing="0" w:after="264" w:afterAutospacing="0" w:line="493" w:lineRule="atLeast"/>
+        <w:rPr>
+          <w:rFonts w:ascii="Helvetica" w:hAnsi="Helvetica"/>
+          <w:color w:val="444444"/>
+          <w:sz w:val="24"/>
+          <w:szCs w:val="24"/>
+        </w:rPr>
+      </w:pPr>
+      <w:bookmarkStart w:id="0" w:name="_GoBack"/>
+      <w:bookmarkEnd w:id="0"/>
+    </w:p>
+    <w:p>
+      <w:pPr>
+        <w:pStyle w:val="NormalWeb"/>
+        <w:shd w:val="clear" w:color="auto" w:fill="FFFFFF"/>
+        <w:spacing w:before="0" w:beforeAutospacing="0" w:after="264" w:afterAutospacing="0" w:line="493" w:lineRule="atLeast"/>
         <w:ind w:firstLine="720"/>
         <w:rPr>
           <w:rFonts w:ascii="Helvetica" w:hAnsi="Helvetica"/>
@@ -926,7 +869,6 @@
           <w:sz w:val="24"/>
           <w:szCs w:val="24"/>
         </w:rPr>
-        <w:lastRenderedPageBreak/>
         <w:drawing>
           <wp:inline distT="0" distB="0" distL="0" distR="0" wp14:anchorId="1853DF56" wp14:editId="00DA298B">
             <wp:extent cx="4216400" cy="711200"/>
@@ -945,7 +887,7 @@
                     </pic:cNvPicPr>
                   </pic:nvPicPr>
                   <pic:blipFill>
-                    <a:blip r:embed="rId11">
+                    <a:blip r:embed="rId12">
                       <a:extLst>
                         <a:ext uri="{28A0092B-C50C-407E-A947-70E740481C1C}">
                           <a14:useLocalDpi xmlns:a14="http://schemas.microsoft.com/office/drawing/2010/main" val="0"/>
@@ -976,12 +918,10 @@
           </wp:inline>
         </w:drawing>
       </w:r>
-      <w:bookmarkStart w:id="0" w:name="_GoBack"/>
-      <w:bookmarkEnd w:id="0"/>
     </w:p>
     <w:sectPr>
-      <w:headerReference w:type="even" r:id="rId12"/>
-      <w:headerReference w:type="default" r:id="rId13"/>
+      <w:headerReference w:type="even" r:id="rId13"/>
+      <w:headerReference w:type="default" r:id="rId14"/>
       <w:pgSz w:w="12240" w:h="15840"/>
       <w:pgMar w:top="1440" w:right="1800" w:bottom="1440" w:left="1800" w:header="720" w:footer="720" w:gutter="0"/>
       <w:cols w:space="720"/>
@@ -5144,7 +5084,7 @@
 </file>
 
 <file path=customXml/itemProps1.xml><?xml version="1.0" encoding="utf-8"?>
-<ds:datastoreItem xmlns:ds="http://schemas.openxmlformats.org/officeDocument/2006/customXml" ds:itemID="{39DB487D-9E93-FD4B-AE06-ED75937D9D2E}">
+<ds:datastoreItem xmlns:ds="http://schemas.openxmlformats.org/officeDocument/2006/customXml" ds:itemID="{08C42FE6-990F-3642-A9F1-FEA79A195AB8}">
   <ds:schemaRefs>
     <ds:schemaRef ds:uri="http://schemas.openxmlformats.org/officeDocument/2006/bibliography"/>
   </ds:schemaRefs>

</xml_diff>